<commit_message>
Updated: OsAssignment.docx for linux script
</commit_message>
<xml_diff>
--- a/Assignment/os/OsAssignment.docx
+++ b/Assignment/os/OsAssignment.docx
@@ -1,6 +1,6 @@
 
 <file path=word/document.xml><?xml version="1.0" encoding="utf-8"?>
-<w:document xmlns:o="urn:schemas-microsoft-com:office:office" xmlns:r="http://schemas.openxmlformats.org/officeDocument/2006/relationships" xmlns:v="urn:schemas-microsoft-com:vml" xmlns:w="http://schemas.openxmlformats.org/wordprocessingml/2006/main" xmlns:w10="urn:schemas-microsoft-com:office:word" xmlns:wp="http://schemas.openxmlformats.org/drawingml/2006/wordprocessingDrawing" xmlns:wps="http://schemas.microsoft.com/office/word/2010/wordprocessingShape" xmlns:wpg="http://schemas.microsoft.com/office/word/2010/wordprocessingGroup" xmlns:mc="http://schemas.openxmlformats.org/markup-compatibility/2006" xmlns:wp14="http://schemas.microsoft.com/office/word/2010/wordprocessingDrawing" xmlns:w14="http://schemas.microsoft.com/office/word/2010/wordml" mc:Ignorable="w14 wp14">
+<w:document xmlns:o="urn:schemas-microsoft-com:office:office" xmlns:r="http://schemas.openxmlformats.org/officeDocument/2006/relationships" xmlns:v="urn:schemas-microsoft-com:vml" xmlns:w="http://schemas.openxmlformats.org/wordprocessingml/2006/main" xmlns:w10="urn:schemas-microsoft-com:office:word" xmlns:wp="http://schemas.openxmlformats.org/drawingml/2006/wordprocessingDrawing" xmlns:wps="http://schemas.microsoft.com/office/word/2010/wordprocessingShape" xmlns:wpg="http://schemas.microsoft.com/office/word/2010/wordprocessingGroup" xmlns:mc="http://schemas.openxmlformats.org/markup-compatibility/2006" xmlns:wp14="http://schemas.microsoft.com/office/word/2010/wordprocessingDrawing" xmlns:w14="http://schemas.microsoft.com/office/word/2010/wordml" xmlns:w15="http://schemas.microsoft.com/office/word/2012/wordml" mc:Ignorable="w14 wp14 w15">
   <w:body>
     <w:p>
       <w:pPr>
@@ -11899,6 +11899,19 @@
       </w:pPr>
       <w:r>
         <w:rPr/>
+        <w:t>userCreationCall.bat</w:t>
+      </w:r>
+    </w:p>
+    <w:p>
+      <w:pPr>
+        <w:pStyle w:val="TextBody"/>
+        <w:spacing w:before="0" w:after="60"/>
+        <w:ind w:left="720" w:hanging="0"/>
+        <w:rPr/>
+      </w:pPr>
+      <w:r>
+        <w:rPr/>
+        <w:t>@echo off</w:t>
       </w:r>
     </w:p>
     <w:p>
@@ -11910,7 +11923,30 @@
       </w:pPr>
       <w:r>
         <w:rPr/>
-        <w:t>userCreationCall.bat</w:t>
+        <w:t>call userCreation.bat</w:t>
+      </w:r>
+    </w:p>
+    <w:p>
+      <w:pPr>
+        <w:pStyle w:val="TextBody"/>
+        <w:spacing w:lineRule="auto" w:line="240" w:before="0" w:after="60"/>
+        <w:ind w:left="720" w:hanging="0"/>
+        <w:rPr/>
+      </w:pPr>
+      <w:r>
+        <w:rPr/>
+      </w:r>
+    </w:p>
+    <w:p>
+      <w:pPr>
+        <w:pStyle w:val="TextBody"/>
+        <w:spacing w:lineRule="auto" w:line="240" w:before="0" w:after="60"/>
+        <w:ind w:left="720" w:hanging="0"/>
+        <w:rPr/>
+      </w:pPr>
+      <w:r>
+        <w:rPr/>
+        <w:t>userCreation.bat</w:t>
       </w:r>
     </w:p>
     <w:p>
@@ -11928,13 +11964,37 @@
     <w:p>
       <w:pPr>
         <w:pStyle w:val="TextBody"/>
+        <w:spacing w:before="0" w:after="60"/>
+        <w:ind w:left="720" w:hanging="0"/>
+        <w:rPr/>
+      </w:pPr>
+      <w:r>
+        <w:rPr/>
+        <w:t>echo Creating user MCA201 and home path...</w:t>
+      </w:r>
+    </w:p>
+    <w:p>
+      <w:pPr>
+        <w:pStyle w:val="TextBody"/>
+        <w:spacing w:before="0" w:after="60"/>
+        <w:ind w:left="720" w:hanging="0"/>
+        <w:rPr/>
+      </w:pPr>
+      <w:r>
+        <w:rPr/>
+        <w:t>net user MCA201 /add</w:t>
+      </w:r>
+    </w:p>
+    <w:p>
+      <w:pPr>
+        <w:pStyle w:val="TextBody"/>
         <w:spacing w:lineRule="auto" w:line="240" w:before="0" w:after="60"/>
         <w:ind w:left="720" w:hanging="0"/>
         <w:rPr/>
       </w:pPr>
       <w:r>
         <w:rPr/>
-        <w:t>call userCreation.bat</w:t>
+        <w:t>md C:\MCA2\MCA201</w:t>
       </w:r>
     </w:p>
     <w:p>
@@ -11951,13 +12011,16 @@
     <w:p>
       <w:pPr>
         <w:pStyle w:val="TextBody"/>
+        <w:numPr>
+          <w:ilvl w:val="0"/>
+          <w:numId w:val="9"/>
+        </w:numPr>
         <w:spacing w:lineRule="auto" w:line="240" w:before="0" w:after="60"/>
-        <w:ind w:left="720" w:hanging="0"/>
-        <w:rPr/>
-      </w:pPr>
-      <w:r>
-        <w:rPr/>
-        <w:t>userCreation.bat</w:t>
+        <w:rPr/>
+      </w:pPr>
+      <w:r>
+        <w:rPr/>
+        <w:t>Copy all the .txt files from C:\D1 to three directories D:\D1, D:\D2, D:\D3.</w:t>
       </w:r>
     </w:p>
     <w:p>
@@ -11981,7 +12044,7 @@
       </w:pPr>
       <w:r>
         <w:rPr/>
-        <w:t>echo Creating user MCA201 and home path...</w:t>
+        <w:t>xcopy C:\D1\*.txt D:\D1\</w:t>
       </w:r>
     </w:p>
     <w:p>
@@ -11993,7 +12056,7 @@
       </w:pPr>
       <w:r>
         <w:rPr/>
-        <w:t>net user MCA201 /add</w:t>
+        <w:t>xcopy C:\D1\*.txt D:\D2\</w:t>
       </w:r>
     </w:p>
     <w:p>
@@ -12005,7 +12068,7 @@
       </w:pPr>
       <w:r>
         <w:rPr/>
-        <w:t>md C:\MCA2\MCA201</w:t>
+        <w:t>xcopy C:\D1\*.txt D:\D3\</w:t>
       </w:r>
     </w:p>
     <w:p>
@@ -12031,7 +12094,19 @@
       </w:pPr>
       <w:r>
         <w:rPr/>
-        <w:t>Copy all the .txt files from C:\D1 to three directories D:\D1, D:\D2, D:\D3.</w:t>
+        <w:t>Your current directory is C:\D1, which contains some batch code which involves another batch file lying in D:\D1 from batch program1 go to path of batch program2, execute it and come back to original path.</w:t>
+      </w:r>
+    </w:p>
+    <w:p>
+      <w:pPr>
+        <w:pStyle w:val="TextBody"/>
+        <w:spacing w:lineRule="auto" w:line="240" w:before="0" w:after="60"/>
+        <w:ind w:left="720" w:hanging="0"/>
+        <w:rPr/>
+      </w:pPr>
+      <w:r>
+        <w:rPr/>
+        <w:t>customCall.bat</w:t>
       </w:r>
     </w:p>
     <w:p>
@@ -12055,7 +12130,7 @@
       </w:pPr>
       <w:r>
         <w:rPr/>
-        <w:t>xcopy C:\D1\*.txt D:\D1\</w:t>
+        <w:t>cd /d D:\D1</w:t>
       </w:r>
     </w:p>
     <w:p>
@@ -12067,7 +12142,7 @@
       </w:pPr>
       <w:r>
         <w:rPr/>
-        <w:t>xcopy C:\D1\*.txt D:\D2\</w:t>
+        <w:t>call custom.bat</w:t>
       </w:r>
     </w:p>
     <w:p>
@@ -12079,7 +12154,7 @@
       </w:pPr>
       <w:r>
         <w:rPr/>
-        <w:t>xcopy C:\D1\*.txt D:\D3\</w:t>
+        <w:t>cd /d C:\D1</w:t>
       </w:r>
     </w:p>
     <w:p>
@@ -12091,6 +12166,42 @@
       </w:pPr>
       <w:r>
         <w:rPr/>
+        <w:t>custom.bat</w:t>
+      </w:r>
+    </w:p>
+    <w:p>
+      <w:pPr>
+        <w:pStyle w:val="TextBody"/>
+        <w:spacing w:before="0" w:after="60"/>
+        <w:ind w:left="720" w:hanging="0"/>
+        <w:rPr/>
+      </w:pPr>
+      <w:r>
+        <w:rPr/>
+        <w:t>@echo off</w:t>
+      </w:r>
+    </w:p>
+    <w:p>
+      <w:pPr>
+        <w:pStyle w:val="TextBody"/>
+        <w:spacing w:lineRule="auto" w:line="240" w:before="0" w:after="60"/>
+        <w:ind w:left="720" w:hanging="0"/>
+        <w:rPr/>
+      </w:pPr>
+      <w:r>
+        <w:rPr/>
+        <w:t>echo This is custom bat file in different path</w:t>
+      </w:r>
+    </w:p>
+    <w:p>
+      <w:pPr>
+        <w:pStyle w:val="TextBody"/>
+        <w:spacing w:lineRule="auto" w:line="240" w:before="0" w:after="60"/>
+        <w:ind w:left="720" w:hanging="0"/>
+        <w:rPr/>
+      </w:pPr>
+      <w:r>
+        <w:rPr/>
       </w:r>
     </w:p>
     <w:p>
@@ -12105,30 +12216,7 @@
       </w:pPr>
       <w:r>
         <w:rPr/>
-        <w:t>Your current directory is C:\D1, which contains some batch code which involves another batch file lying in D:\D1 from batch program1 go to path of batch program2, execute it and come back to original path.</w:t>
-      </w:r>
-    </w:p>
-    <w:p>
-      <w:pPr>
-        <w:pStyle w:val="TextBody"/>
-        <w:spacing w:lineRule="auto" w:line="240" w:before="0" w:after="60"/>
-        <w:ind w:left="720" w:hanging="0"/>
-        <w:rPr/>
-      </w:pPr>
-      <w:r>
-        <w:rPr/>
-      </w:r>
-    </w:p>
-    <w:p>
-      <w:pPr>
-        <w:pStyle w:val="TextBody"/>
-        <w:spacing w:lineRule="auto" w:line="240" w:before="0" w:after="60"/>
-        <w:ind w:left="720" w:hanging="0"/>
-        <w:rPr/>
-      </w:pPr>
-      <w:r>
-        <w:rPr/>
-        <w:t>customCall.bat</w:t>
+        <w:t>Execute a batch code from a C program.</w:t>
       </w:r>
     </w:p>
     <w:p>
@@ -12140,150 +12228,7 @@
       </w:pPr>
       <w:r>
         <w:rPr/>
-        <w:t>@echo off</w:t>
-      </w:r>
-    </w:p>
-    <w:p>
-      <w:pPr>
-        <w:pStyle w:val="TextBody"/>
-        <w:spacing w:before="0" w:after="60"/>
-        <w:ind w:left="720" w:hanging="0"/>
-        <w:rPr/>
-      </w:pPr>
-      <w:r>
-        <w:rPr/>
-        <w:t>cd /d D:\D1</w:t>
-      </w:r>
-    </w:p>
-    <w:p>
-      <w:pPr>
-        <w:pStyle w:val="TextBody"/>
-        <w:spacing w:before="0" w:after="60"/>
-        <w:ind w:left="720" w:hanging="0"/>
-        <w:rPr/>
-      </w:pPr>
-      <w:r>
-        <w:rPr/>
-        <w:t>call custom.bat</w:t>
-      </w:r>
-    </w:p>
-    <w:p>
-      <w:pPr>
-        <w:pStyle w:val="TextBody"/>
-        <w:spacing w:lineRule="auto" w:line="240" w:before="0" w:after="60"/>
-        <w:ind w:left="720" w:hanging="0"/>
-        <w:rPr/>
-      </w:pPr>
-      <w:r>
-        <w:rPr/>
-        <w:t>cd /d C:\D1</w:t>
-      </w:r>
-    </w:p>
-    <w:p>
-      <w:pPr>
-        <w:pStyle w:val="TextBody"/>
-        <w:spacing w:lineRule="auto" w:line="240" w:before="0" w:after="60"/>
-        <w:ind w:left="720" w:hanging="0"/>
-        <w:rPr/>
-      </w:pPr>
-      <w:r>
-        <w:rPr/>
-      </w:r>
-    </w:p>
-    <w:p>
-      <w:pPr>
-        <w:pStyle w:val="TextBody"/>
-        <w:spacing w:lineRule="auto" w:line="240" w:before="0" w:after="60"/>
-        <w:ind w:left="720" w:hanging="0"/>
-        <w:rPr/>
-      </w:pPr>
-      <w:r>
-        <w:rPr/>
-      </w:r>
-    </w:p>
-    <w:p>
-      <w:pPr>
-        <w:pStyle w:val="TextBody"/>
-        <w:spacing w:lineRule="auto" w:line="240" w:before="0" w:after="60"/>
-        <w:ind w:left="720" w:hanging="0"/>
-        <w:rPr/>
-      </w:pPr>
-      <w:r>
-        <w:rPr/>
-        <w:t>custom.bat</w:t>
-      </w:r>
-    </w:p>
-    <w:p>
-      <w:pPr>
-        <w:pStyle w:val="TextBody"/>
-        <w:spacing w:before="0" w:after="60"/>
-        <w:ind w:left="720" w:hanging="0"/>
-        <w:rPr/>
-      </w:pPr>
-      <w:r>
-        <w:rPr/>
-        <w:t>@echo off</w:t>
-      </w:r>
-    </w:p>
-    <w:p>
-      <w:pPr>
-        <w:pStyle w:val="TextBody"/>
-        <w:spacing w:lineRule="auto" w:line="240" w:before="0" w:after="60"/>
-        <w:ind w:left="720" w:hanging="0"/>
-        <w:rPr/>
-      </w:pPr>
-      <w:r>
-        <w:rPr/>
-        <w:t>echo This is custom bat file in different path</w:t>
-      </w:r>
-    </w:p>
-    <w:p>
-      <w:pPr>
-        <w:pStyle w:val="TextBody"/>
-        <w:spacing w:lineRule="auto" w:line="240" w:before="0" w:after="60"/>
-        <w:ind w:left="720" w:hanging="0"/>
-        <w:rPr/>
-      </w:pPr>
-      <w:r>
-        <w:rPr/>
-      </w:r>
-    </w:p>
-    <w:p>
-      <w:pPr>
-        <w:pStyle w:val="TextBody"/>
-        <w:numPr>
-          <w:ilvl w:val="0"/>
-          <w:numId w:val="9"/>
-        </w:numPr>
-        <w:spacing w:lineRule="auto" w:line="240" w:before="0" w:after="60"/>
-        <w:rPr/>
-      </w:pPr>
-      <w:r>
-        <w:rPr/>
-        <w:t>Execute a batch code from a C program.</w:t>
-      </w:r>
-    </w:p>
-    <w:p>
-      <w:pPr>
-        <w:pStyle w:val="TextBody"/>
-        <w:spacing w:before="0" w:after="60"/>
-        <w:ind w:left="720" w:hanging="0"/>
-        <w:rPr/>
-      </w:pPr>
-      <w:r>
-        <w:rPr/>
         <w:t>#include &lt;stdlib.h&gt;</w:t>
-      </w:r>
-    </w:p>
-    <w:p>
-      <w:pPr>
-        <w:pStyle w:val="TextBody"/>
-        <w:spacing w:before="0" w:after="60"/>
-        <w:ind w:left="720" w:hanging="0"/>
-        <w:rPr/>
-      </w:pPr>
-      <w:r>
-        <w:rPr/>
       </w:r>
     </w:p>
     <w:p>
@@ -12419,11 +12364,8 @@
       </w:pPr>
       <w:r>
         <w:rPr>
-          <w:rFonts w:eastAsia="Noto Sans CJK SC" w:ascii="Liberation Sans" w:hAnsi="Liberation Sans"/>
-          <w:b/>
-          <w:bCs/>
-          <w:sz w:val="24"/>
-          <w:szCs w:val="28"/>
+          <w:b w:val="false"/>
+          <w:bCs w:val="false"/>
         </w:rPr>
       </w:r>
     </w:p>
@@ -12438,11 +12380,7 @@
       </w:pPr>
       <w:r>
         <w:rPr/>
-        <w:t xml:space="preserve">Display </w:t>
-      </w:r>
-      <w:r>
-        <w:rPr/>
-        <w:t>the menu for selecting from the list of Shell Assignments given to you.</w:t>
+        <w:t>Display the menu for selecting from the list of Shell Assignments given to you.</w:t>
       </w:r>
     </w:p>
     <w:p>
@@ -12465,6 +12403,439 @@
         <w:pStyle w:val="TextBody"/>
         <w:numPr>
           <w:ilvl w:val="0"/>
+          <w:numId w:val="0"/>
+        </w:numPr>
+        <w:ind w:left="720" w:hanging="0"/>
+        <w:rPr/>
+      </w:pPr>
+      <w:r>
+        <w:rPr/>
+      </w:r>
+    </w:p>
+    <w:p>
+      <w:pPr>
+        <w:pStyle w:val="TextBody"/>
+        <w:numPr>
+          <w:ilvl w:val="0"/>
+          <w:numId w:val="0"/>
+        </w:numPr>
+        <w:ind w:left="720" w:hanging="0"/>
+        <w:rPr/>
+      </w:pPr>
+      <w:r>
+        <w:rPr/>
+        <w:t>clear</w:t>
+      </w:r>
+    </w:p>
+    <w:p>
+      <w:pPr>
+        <w:pStyle w:val="TextBody"/>
+        <w:numPr>
+          <w:ilvl w:val="0"/>
+          <w:numId w:val="0"/>
+        </w:numPr>
+        <w:ind w:left="720" w:hanging="0"/>
+        <w:rPr/>
+      </w:pPr>
+      <w:r>
+        <w:rPr/>
+        <w:t>echo "1. File Listing"</w:t>
+      </w:r>
+    </w:p>
+    <w:p>
+      <w:pPr>
+        <w:pStyle w:val="TextBody"/>
+        <w:numPr>
+          <w:ilvl w:val="0"/>
+          <w:numId w:val="0"/>
+        </w:numPr>
+        <w:ind w:left="720" w:hanging="0"/>
+        <w:rPr/>
+      </w:pPr>
+      <w:r>
+        <w:rPr/>
+        <w:t>echo "2. Create Directory"</w:t>
+      </w:r>
+    </w:p>
+    <w:p>
+      <w:pPr>
+        <w:pStyle w:val="TextBody"/>
+        <w:numPr>
+          <w:ilvl w:val="0"/>
+          <w:numId w:val="0"/>
+        </w:numPr>
+        <w:ind w:left="720" w:hanging="0"/>
+        <w:rPr/>
+      </w:pPr>
+      <w:r>
+        <w:rPr/>
+        <w:t>echo "3. View File Content"</w:t>
+      </w:r>
+    </w:p>
+    <w:p>
+      <w:pPr>
+        <w:pStyle w:val="TextBody"/>
+        <w:numPr>
+          <w:ilvl w:val="0"/>
+          <w:numId w:val="0"/>
+        </w:numPr>
+        <w:ind w:left="720" w:hanging="0"/>
+        <w:rPr/>
+      </w:pPr>
+      <w:r>
+        <w:rPr/>
+        <w:t>echo "4. Copy File"</w:t>
+      </w:r>
+    </w:p>
+    <w:p>
+      <w:pPr>
+        <w:pStyle w:val="TextBody"/>
+        <w:numPr>
+          <w:ilvl w:val="0"/>
+          <w:numId w:val="0"/>
+        </w:numPr>
+        <w:ind w:left="720" w:hanging="0"/>
+        <w:rPr/>
+      </w:pPr>
+      <w:r>
+        <w:rPr/>
+        <w:t>echo "5. Delete Files"</w:t>
+      </w:r>
+    </w:p>
+    <w:p>
+      <w:pPr>
+        <w:pStyle w:val="TextBody"/>
+        <w:numPr>
+          <w:ilvl w:val="0"/>
+          <w:numId w:val="0"/>
+        </w:numPr>
+        <w:ind w:left="720" w:hanging="0"/>
+        <w:rPr/>
+      </w:pPr>
+      <w:r>
+        <w:rPr/>
+        <w:t>read ch</w:t>
+      </w:r>
+    </w:p>
+    <w:p>
+      <w:pPr>
+        <w:pStyle w:val="TextBody"/>
+        <w:numPr>
+          <w:ilvl w:val="0"/>
+          <w:numId w:val="0"/>
+        </w:numPr>
+        <w:ind w:left="720" w:hanging="0"/>
+        <w:rPr/>
+      </w:pPr>
+      <w:r>
+        <w:rPr/>
+      </w:r>
+    </w:p>
+    <w:p>
+      <w:pPr>
+        <w:pStyle w:val="TextBody"/>
+        <w:numPr>
+          <w:ilvl w:val="0"/>
+          <w:numId w:val="0"/>
+        </w:numPr>
+        <w:ind w:left="720" w:hanging="0"/>
+        <w:rPr/>
+      </w:pPr>
+      <w:r>
+        <w:rPr/>
+        <w:t xml:space="preserve">case $ch in </w:t>
+      </w:r>
+    </w:p>
+    <w:p>
+      <w:pPr>
+        <w:pStyle w:val="TextBody"/>
+        <w:numPr>
+          <w:ilvl w:val="0"/>
+          <w:numId w:val="0"/>
+        </w:numPr>
+        <w:ind w:left="720" w:hanging="0"/>
+        <w:rPr/>
+      </w:pPr>
+      <w:r>
+        <w:rPr/>
+        <w:tab/>
+        <w:t>1) ls;;</w:t>
+      </w:r>
+    </w:p>
+    <w:p>
+      <w:pPr>
+        <w:pStyle w:val="TextBody"/>
+        <w:numPr>
+          <w:ilvl w:val="0"/>
+          <w:numId w:val="0"/>
+        </w:numPr>
+        <w:ind w:left="720" w:hanging="0"/>
+        <w:rPr/>
+      </w:pPr>
+      <w:r>
+        <w:rPr/>
+        <w:tab/>
+        <w:t>2) echo "Enter Directory Name:"</w:t>
+      </w:r>
+    </w:p>
+    <w:p>
+      <w:pPr>
+        <w:pStyle w:val="TextBody"/>
+        <w:numPr>
+          <w:ilvl w:val="0"/>
+          <w:numId w:val="0"/>
+        </w:numPr>
+        <w:ind w:left="720" w:hanging="0"/>
+        <w:rPr/>
+      </w:pPr>
+      <w:r>
+        <w:rPr/>
+        <w:tab/>
+        <w:t>read d</w:t>
+      </w:r>
+    </w:p>
+    <w:p>
+      <w:pPr>
+        <w:pStyle w:val="TextBody"/>
+        <w:numPr>
+          <w:ilvl w:val="0"/>
+          <w:numId w:val="0"/>
+        </w:numPr>
+        <w:ind w:left="720" w:hanging="0"/>
+        <w:rPr/>
+      </w:pPr>
+      <w:r>
+        <w:rPr/>
+        <w:tab/>
+        <w:t>mkdir $d;;</w:t>
+      </w:r>
+    </w:p>
+    <w:p>
+      <w:pPr>
+        <w:pStyle w:val="TextBody"/>
+        <w:numPr>
+          <w:ilvl w:val="0"/>
+          <w:numId w:val="0"/>
+        </w:numPr>
+        <w:ind w:left="720" w:hanging="0"/>
+        <w:rPr/>
+      </w:pPr>
+      <w:r>
+        <w:rPr/>
+        <w:tab/>
+        <w:t>3) echo "Enter File Name:"</w:t>
+      </w:r>
+    </w:p>
+    <w:p>
+      <w:pPr>
+        <w:pStyle w:val="TextBody"/>
+        <w:numPr>
+          <w:ilvl w:val="0"/>
+          <w:numId w:val="0"/>
+        </w:numPr>
+        <w:ind w:left="720" w:hanging="0"/>
+        <w:rPr/>
+      </w:pPr>
+      <w:r>
+        <w:rPr/>
+        <w:tab/>
+        <w:t>read f</w:t>
+      </w:r>
+    </w:p>
+    <w:p>
+      <w:pPr>
+        <w:pStyle w:val="TextBody"/>
+        <w:numPr>
+          <w:ilvl w:val="0"/>
+          <w:numId w:val="0"/>
+        </w:numPr>
+        <w:ind w:left="720" w:hanging="0"/>
+        <w:rPr/>
+      </w:pPr>
+      <w:r>
+        <w:rPr/>
+        <w:tab/>
+        <w:t>cat $f;;</w:t>
+      </w:r>
+    </w:p>
+    <w:p>
+      <w:pPr>
+        <w:pStyle w:val="TextBody"/>
+        <w:numPr>
+          <w:ilvl w:val="0"/>
+          <w:numId w:val="0"/>
+        </w:numPr>
+        <w:ind w:left="720" w:hanging="0"/>
+        <w:rPr/>
+      </w:pPr>
+      <w:r>
+        <w:rPr/>
+        <w:tab/>
+        <w:t>4) echo "Enter Source:"</w:t>
+      </w:r>
+    </w:p>
+    <w:p>
+      <w:pPr>
+        <w:pStyle w:val="TextBody"/>
+        <w:numPr>
+          <w:ilvl w:val="0"/>
+          <w:numId w:val="0"/>
+        </w:numPr>
+        <w:ind w:left="720" w:hanging="0"/>
+        <w:rPr/>
+      </w:pPr>
+      <w:r>
+        <w:rPr/>
+        <w:tab/>
+        <w:t>read s</w:t>
+      </w:r>
+    </w:p>
+    <w:p>
+      <w:pPr>
+        <w:pStyle w:val="TextBody"/>
+        <w:numPr>
+          <w:ilvl w:val="0"/>
+          <w:numId w:val="0"/>
+        </w:numPr>
+        <w:ind w:left="720" w:hanging="0"/>
+        <w:rPr/>
+      </w:pPr>
+      <w:r>
+        <w:rPr/>
+        <w:tab/>
+        <w:t>echo "Enter Destination:"</w:t>
+      </w:r>
+    </w:p>
+    <w:p>
+      <w:pPr>
+        <w:pStyle w:val="TextBody"/>
+        <w:numPr>
+          <w:ilvl w:val="0"/>
+          <w:numId w:val="0"/>
+        </w:numPr>
+        <w:ind w:left="720" w:hanging="0"/>
+        <w:rPr/>
+      </w:pPr>
+      <w:r>
+        <w:rPr/>
+        <w:tab/>
+        <w:t>read d</w:t>
+      </w:r>
+    </w:p>
+    <w:p>
+      <w:pPr>
+        <w:pStyle w:val="TextBody"/>
+        <w:numPr>
+          <w:ilvl w:val="0"/>
+          <w:numId w:val="0"/>
+        </w:numPr>
+        <w:ind w:left="720" w:hanging="0"/>
+        <w:rPr/>
+      </w:pPr>
+      <w:r>
+        <w:rPr/>
+        <w:tab/>
+        <w:t>cp $s $d;;</w:t>
+      </w:r>
+    </w:p>
+    <w:p>
+      <w:pPr>
+        <w:pStyle w:val="TextBody"/>
+        <w:numPr>
+          <w:ilvl w:val="0"/>
+          <w:numId w:val="0"/>
+        </w:numPr>
+        <w:ind w:left="720" w:hanging="0"/>
+        <w:rPr/>
+      </w:pPr>
+      <w:r>
+        <w:rPr/>
+        <w:tab/>
+        <w:t>5) echo "Enter File Name:"</w:t>
+      </w:r>
+    </w:p>
+    <w:p>
+      <w:pPr>
+        <w:pStyle w:val="TextBody"/>
+        <w:numPr>
+          <w:ilvl w:val="0"/>
+          <w:numId w:val="0"/>
+        </w:numPr>
+        <w:ind w:left="720" w:hanging="0"/>
+        <w:rPr/>
+      </w:pPr>
+      <w:r>
+        <w:rPr/>
+        <w:tab/>
+        <w:t>read fl</w:t>
+      </w:r>
+    </w:p>
+    <w:p>
+      <w:pPr>
+        <w:pStyle w:val="TextBody"/>
+        <w:numPr>
+          <w:ilvl w:val="0"/>
+          <w:numId w:val="0"/>
+        </w:numPr>
+        <w:ind w:left="720" w:hanging="0"/>
+        <w:rPr/>
+      </w:pPr>
+      <w:r>
+        <w:rPr/>
+        <w:tab/>
+        <w:t>rm $fl;;</w:t>
+      </w:r>
+    </w:p>
+    <w:p>
+      <w:pPr>
+        <w:pStyle w:val="TextBody"/>
+        <w:numPr>
+          <w:ilvl w:val="0"/>
+          <w:numId w:val="0"/>
+        </w:numPr>
+        <w:ind w:left="720" w:hanging="0"/>
+        <w:rPr/>
+      </w:pPr>
+      <w:r>
+        <w:rPr/>
+        <w:tab/>
+        <w:t>*) echo "Invalid Choice."</w:t>
+      </w:r>
+    </w:p>
+    <w:p>
+      <w:pPr>
+        <w:pStyle w:val="TextBody"/>
+        <w:numPr>
+          <w:ilvl w:val="0"/>
+          <w:numId w:val="0"/>
+        </w:numPr>
+        <w:ind w:left="720" w:hanging="0"/>
+        <w:rPr/>
+      </w:pPr>
+      <w:r>
+        <w:rPr/>
+        <w:t>esac</w:t>
+      </w:r>
+    </w:p>
+    <w:p>
+      <w:pPr>
+        <w:pStyle w:val="TextBody"/>
+        <w:numPr>
+          <w:ilvl w:val="0"/>
+          <w:numId w:val="0"/>
+        </w:numPr>
+        <w:ind w:left="720" w:hanging="0"/>
+        <w:rPr/>
+      </w:pPr>
+      <w:r>
+        <w:rPr/>
+      </w:r>
+    </w:p>
+    <w:p>
+      <w:pPr>
+        <w:pStyle w:val="TextBody"/>
+        <w:numPr>
+          <w:ilvl w:val="0"/>
           <w:numId w:val="10"/>
         </w:numPr>
         <w:rPr/>
@@ -12479,6 +12850,50 @@
         <w:pStyle w:val="TextBody"/>
         <w:numPr>
           <w:ilvl w:val="0"/>
+          <w:numId w:val="0"/>
+        </w:numPr>
+        <w:ind w:left="720" w:hanging="0"/>
+        <w:rPr/>
+      </w:pPr>
+      <w:r>
+        <w:rPr/>
+        <w:t>#!/bin/bash</w:t>
+      </w:r>
+    </w:p>
+    <w:p>
+      <w:pPr>
+        <w:pStyle w:val="TextBody"/>
+        <w:numPr>
+          <w:ilvl w:val="0"/>
+          <w:numId w:val="0"/>
+        </w:numPr>
+        <w:ind w:left="720" w:hanging="0"/>
+        <w:rPr/>
+      </w:pPr>
+      <w:r>
+        <w:rPr/>
+        <w:t>date</w:t>
+      </w:r>
+    </w:p>
+    <w:p>
+      <w:pPr>
+        <w:pStyle w:val="TextBody"/>
+        <w:numPr>
+          <w:ilvl w:val="0"/>
+          <w:numId w:val="0"/>
+        </w:numPr>
+        <w:ind w:left="720" w:hanging="0"/>
+        <w:rPr/>
+      </w:pPr>
+      <w:r>
+        <w:rPr/>
+      </w:r>
+    </w:p>
+    <w:p>
+      <w:pPr>
+        <w:pStyle w:val="TextBody"/>
+        <w:numPr>
+          <w:ilvl w:val="0"/>
           <w:numId w:val="10"/>
         </w:numPr>
         <w:rPr/>
@@ -12493,6 +12908,58 @@
         <w:pStyle w:val="TextBody"/>
         <w:numPr>
           <w:ilvl w:val="0"/>
+          <w:numId w:val="0"/>
+        </w:numPr>
+        <w:ind w:left="720" w:hanging="0"/>
+        <w:rPr/>
+      </w:pPr>
+      <w:r>
+        <w:rPr/>
+        <w:t>#!/bin/bash</w:t>
+      </w:r>
+    </w:p>
+    <w:p>
+      <w:pPr>
+        <w:pStyle w:val="TextBody"/>
+        <w:numPr>
+          <w:ilvl w:val="0"/>
+          <w:numId w:val="0"/>
+        </w:numPr>
+        <w:ind w:left="720" w:hanging="0"/>
+        <w:rPr/>
+      </w:pPr>
+      <w:r>
+        <w:rPr/>
+        <w:t>date +"%</w:t>
+      </w:r>
+      <w:r>
+        <w:rPr/>
+        <w:t>d</w:t>
+      </w:r>
+      <w:r>
+        <w:rPr/>
+        <w:t xml:space="preserve"> %B %Y"</w:t>
+      </w:r>
+    </w:p>
+    <w:p>
+      <w:pPr>
+        <w:pStyle w:val="TextBody"/>
+        <w:numPr>
+          <w:ilvl w:val="0"/>
+          <w:numId w:val="0"/>
+        </w:numPr>
+        <w:ind w:left="720" w:hanging="0"/>
+        <w:rPr/>
+      </w:pPr>
+      <w:r>
+        <w:rPr/>
+      </w:r>
+    </w:p>
+    <w:p>
+      <w:pPr>
+        <w:pStyle w:val="TextBody"/>
+        <w:numPr>
+          <w:ilvl w:val="0"/>
           <w:numId w:val="10"/>
         </w:numPr>
         <w:rPr/>
@@ -12507,6 +12974,167 @@
         <w:pStyle w:val="TextBody"/>
         <w:numPr>
           <w:ilvl w:val="0"/>
+          <w:numId w:val="0"/>
+        </w:numPr>
+        <w:ind w:left="720" w:hanging="0"/>
+        <w:rPr/>
+      </w:pPr>
+      <w:r>
+        <w:rPr/>
+        <w:t>#!/bin/bash</w:t>
+      </w:r>
+    </w:p>
+    <w:p>
+      <w:pPr>
+        <w:pStyle w:val="TextBody"/>
+        <w:numPr>
+          <w:ilvl w:val="0"/>
+          <w:numId w:val="0"/>
+        </w:numPr>
+        <w:ind w:left="720" w:hanging="0"/>
+        <w:rPr/>
+      </w:pPr>
+      <w:r>
+        <w:rPr/>
+        <w:t>current_hour=$(date +"%H")</w:t>
+      </w:r>
+    </w:p>
+    <w:p>
+      <w:pPr>
+        <w:pStyle w:val="TextBody"/>
+        <w:numPr>
+          <w:ilvl w:val="0"/>
+          <w:numId w:val="0"/>
+        </w:numPr>
+        <w:ind w:left="720" w:hanging="0"/>
+        <w:rPr/>
+      </w:pPr>
+      <w:r>
+        <w:rPr/>
+        <w:t>if [ $current_hour &gt; 0 ] &amp;&amp; [ $current_hour &lt; 12 ]; then</w:t>
+      </w:r>
+    </w:p>
+    <w:p>
+      <w:pPr>
+        <w:pStyle w:val="TextBody"/>
+        <w:numPr>
+          <w:ilvl w:val="0"/>
+          <w:numId w:val="0"/>
+        </w:numPr>
+        <w:ind w:left="720" w:hanging="0"/>
+        <w:rPr/>
+      </w:pPr>
+      <w:r>
+        <w:rPr/>
+        <w:t xml:space="preserve">    </w:t>
+      </w:r>
+      <w:r>
+        <w:rPr/>
+        <w:t>echo "Good Morning"</w:t>
+      </w:r>
+    </w:p>
+    <w:p>
+      <w:pPr>
+        <w:pStyle w:val="TextBody"/>
+        <w:numPr>
+          <w:ilvl w:val="0"/>
+          <w:numId w:val="0"/>
+        </w:numPr>
+        <w:ind w:left="720" w:hanging="0"/>
+        <w:rPr/>
+      </w:pPr>
+      <w:r>
+        <w:rPr/>
+        <w:t>elif [ $current_hour &gt; 12 ] &amp;&amp; [ $current_hour &lt; 18 ]; then</w:t>
+      </w:r>
+    </w:p>
+    <w:p>
+      <w:pPr>
+        <w:pStyle w:val="TextBody"/>
+        <w:numPr>
+          <w:ilvl w:val="0"/>
+          <w:numId w:val="0"/>
+        </w:numPr>
+        <w:ind w:left="720" w:hanging="0"/>
+        <w:rPr/>
+      </w:pPr>
+      <w:r>
+        <w:rPr/>
+        <w:t xml:space="preserve">    </w:t>
+      </w:r>
+      <w:r>
+        <w:rPr/>
+        <w:t>echo "Good Afternoon"</w:t>
+      </w:r>
+    </w:p>
+    <w:p>
+      <w:pPr>
+        <w:pStyle w:val="TextBody"/>
+        <w:numPr>
+          <w:ilvl w:val="0"/>
+          <w:numId w:val="0"/>
+        </w:numPr>
+        <w:ind w:left="720" w:hanging="0"/>
+        <w:rPr/>
+      </w:pPr>
+      <w:r>
+        <w:rPr/>
+        <w:t>else</w:t>
+      </w:r>
+    </w:p>
+    <w:p>
+      <w:pPr>
+        <w:pStyle w:val="TextBody"/>
+        <w:numPr>
+          <w:ilvl w:val="0"/>
+          <w:numId w:val="0"/>
+        </w:numPr>
+        <w:ind w:left="720" w:hanging="0"/>
+        <w:rPr/>
+      </w:pPr>
+      <w:r>
+        <w:rPr/>
+        <w:t xml:space="preserve">    </w:t>
+      </w:r>
+      <w:r>
+        <w:rPr/>
+        <w:t>echo "Good Evening"</w:t>
+      </w:r>
+    </w:p>
+    <w:p>
+      <w:pPr>
+        <w:pStyle w:val="TextBody"/>
+        <w:numPr>
+          <w:ilvl w:val="0"/>
+          <w:numId w:val="0"/>
+        </w:numPr>
+        <w:ind w:left="720" w:hanging="0"/>
+        <w:rPr/>
+      </w:pPr>
+      <w:r>
+        <w:rPr/>
+        <w:t>fi</w:t>
+      </w:r>
+    </w:p>
+    <w:p>
+      <w:pPr>
+        <w:pStyle w:val="TextBody"/>
+        <w:numPr>
+          <w:ilvl w:val="0"/>
+          <w:numId w:val="0"/>
+        </w:numPr>
+        <w:ind w:left="720" w:hanging="0"/>
+        <w:rPr/>
+      </w:pPr>
+      <w:r>
+        <w:rPr/>
+      </w:r>
+    </w:p>
+    <w:p>
+      <w:pPr>
+        <w:pStyle w:val="TextBody"/>
+        <w:numPr>
+          <w:ilvl w:val="0"/>
           <w:numId w:val="10"/>
         </w:numPr>
         <w:rPr/>
@@ -12521,6 +13149,50 @@
         <w:pStyle w:val="TextBody"/>
         <w:numPr>
           <w:ilvl w:val="0"/>
+          <w:numId w:val="0"/>
+        </w:numPr>
+        <w:ind w:left="720" w:hanging="0"/>
+        <w:rPr/>
+      </w:pPr>
+      <w:r>
+        <w:rPr/>
+        <w:t>#!/bin/bash</w:t>
+      </w:r>
+    </w:p>
+    <w:p>
+      <w:pPr>
+        <w:pStyle w:val="TextBody"/>
+        <w:numPr>
+          <w:ilvl w:val="0"/>
+          <w:numId w:val="0"/>
+        </w:numPr>
+        <w:ind w:left="720" w:hanging="0"/>
+        <w:rPr/>
+      </w:pPr>
+      <w:r>
+        <w:rPr/>
+        <w:t>ls</w:t>
+      </w:r>
+    </w:p>
+    <w:p>
+      <w:pPr>
+        <w:pStyle w:val="TextBody"/>
+        <w:numPr>
+          <w:ilvl w:val="0"/>
+          <w:numId w:val="0"/>
+        </w:numPr>
+        <w:ind w:left="720" w:hanging="0"/>
+        <w:rPr/>
+      </w:pPr>
+      <w:r>
+        <w:rPr/>
+      </w:r>
+    </w:p>
+    <w:p>
+      <w:pPr>
+        <w:pStyle w:val="TextBody"/>
+        <w:numPr>
+          <w:ilvl w:val="0"/>
           <w:numId w:val="10"/>
         </w:numPr>
         <w:rPr/>
@@ -12528,6 +13200,80 @@
       <w:r>
         <w:rPr/>
         <w:t>Display the list of files in the directory as given by the user input.</w:t>
+      </w:r>
+    </w:p>
+    <w:p>
+      <w:pPr>
+        <w:pStyle w:val="TextBody"/>
+        <w:numPr>
+          <w:ilvl w:val="0"/>
+          <w:numId w:val="0"/>
+        </w:numPr>
+        <w:ind w:left="720" w:hanging="0"/>
+        <w:rPr/>
+      </w:pPr>
+      <w:r>
+        <w:rPr/>
+        <w:t>#!/bin/bash</w:t>
+      </w:r>
+    </w:p>
+    <w:p>
+      <w:pPr>
+        <w:pStyle w:val="TextBody"/>
+        <w:numPr>
+          <w:ilvl w:val="0"/>
+          <w:numId w:val="0"/>
+        </w:numPr>
+        <w:ind w:left="720" w:hanging="0"/>
+        <w:rPr/>
+      </w:pPr>
+      <w:r>
+        <w:rPr/>
+        <w:t>echo "Enter directory path:"</w:t>
+      </w:r>
+    </w:p>
+    <w:p>
+      <w:pPr>
+        <w:pStyle w:val="TextBody"/>
+        <w:numPr>
+          <w:ilvl w:val="0"/>
+          <w:numId w:val="0"/>
+        </w:numPr>
+        <w:ind w:left="720" w:hanging="0"/>
+        <w:rPr/>
+      </w:pPr>
+      <w:r>
+        <w:rPr/>
+        <w:t>read dir_path</w:t>
+      </w:r>
+    </w:p>
+    <w:p>
+      <w:pPr>
+        <w:pStyle w:val="TextBody"/>
+        <w:numPr>
+          <w:ilvl w:val="0"/>
+          <w:numId w:val="0"/>
+        </w:numPr>
+        <w:ind w:left="720" w:hanging="0"/>
+        <w:rPr/>
+      </w:pPr>
+      <w:r>
+        <w:rPr/>
+        <w:t>ls "$dir_path"</w:t>
+      </w:r>
+    </w:p>
+    <w:p>
+      <w:pPr>
+        <w:pStyle w:val="TextBody"/>
+        <w:numPr>
+          <w:ilvl w:val="0"/>
+          <w:numId w:val="0"/>
+        </w:numPr>
+        <w:ind w:left="720" w:hanging="0"/>
+        <w:rPr/>
+      </w:pPr>
+      <w:r>
+        <w:rPr/>
       </w:r>
     </w:p>
     <w:p>
@@ -12562,6 +13308,36 @@
       <w:pPr>
         <w:pStyle w:val="TextBody"/>
         <w:numPr>
+          <w:ilvl w:val="0"/>
+          <w:numId w:val="0"/>
+        </w:numPr>
+        <w:ind w:left="1080" w:hanging="0"/>
+        <w:rPr/>
+      </w:pPr>
+      <w:r>
+        <w:rPr/>
+        <w:t>#!/bin/bash</w:t>
+      </w:r>
+    </w:p>
+    <w:p>
+      <w:pPr>
+        <w:pStyle w:val="TextBody"/>
+        <w:numPr>
+          <w:ilvl w:val="0"/>
+          <w:numId w:val="0"/>
+        </w:numPr>
+        <w:ind w:left="1080" w:hanging="0"/>
+        <w:rPr/>
+      </w:pPr>
+      <w:r>
+        <w:rPr/>
+        <w:t>ls -S</w:t>
+      </w:r>
+    </w:p>
+    <w:p>
+      <w:pPr>
+        <w:pStyle w:val="TextBody"/>
+        <w:numPr>
           <w:ilvl w:val="1"/>
           <w:numId w:val="10"/>
         </w:numPr>
@@ -12576,6 +13352,36 @@
       <w:pPr>
         <w:pStyle w:val="TextBody"/>
         <w:numPr>
+          <w:ilvl w:val="0"/>
+          <w:numId w:val="0"/>
+        </w:numPr>
+        <w:ind w:left="1080" w:hanging="0"/>
+        <w:rPr/>
+      </w:pPr>
+      <w:r>
+        <w:rPr/>
+        <w:t>#!/bin/bash</w:t>
+      </w:r>
+    </w:p>
+    <w:p>
+      <w:pPr>
+        <w:pStyle w:val="TextBody"/>
+        <w:numPr>
+          <w:ilvl w:val="0"/>
+          <w:numId w:val="0"/>
+        </w:numPr>
+        <w:ind w:left="1080" w:hanging="0"/>
+        <w:rPr/>
+      </w:pPr>
+      <w:r>
+        <w:rPr/>
+        <w:t>ls -rS</w:t>
+      </w:r>
+    </w:p>
+    <w:p>
+      <w:pPr>
+        <w:pStyle w:val="TextBody"/>
+        <w:numPr>
           <w:ilvl w:val="1"/>
           <w:numId w:val="10"/>
         </w:numPr>
@@ -12591,6 +13397,35 @@
         <w:pStyle w:val="TextBody"/>
         <w:numPr>
           <w:ilvl w:val="0"/>
+          <w:numId w:val="0"/>
+        </w:numPr>
+        <w:ind w:left="1080" w:hanging="0"/>
+        <w:rPr/>
+      </w:pPr>
+      <w:r>
+        <w:rPr/>
+        <w:t>ls -t</w:t>
+      </w:r>
+    </w:p>
+    <w:p>
+      <w:pPr>
+        <w:pStyle w:val="TextBody"/>
+        <w:numPr>
+          <w:ilvl w:val="0"/>
+          <w:numId w:val="0"/>
+        </w:numPr>
+        <w:ind w:left="720" w:hanging="0"/>
+        <w:rPr/>
+      </w:pPr>
+      <w:r>
+        <w:rPr/>
+      </w:r>
+    </w:p>
+    <w:p>
+      <w:pPr>
+        <w:pStyle w:val="TextBody"/>
+        <w:numPr>
+          <w:ilvl w:val="0"/>
           <w:numId w:val="10"/>
         </w:numPr>
         <w:rPr/>
@@ -12605,6 +13440,337 @@
         <w:pStyle w:val="TextBody"/>
         <w:numPr>
           <w:ilvl w:val="0"/>
+          <w:numId w:val="0"/>
+        </w:numPr>
+        <w:ind w:left="720" w:hanging="0"/>
+        <w:rPr/>
+      </w:pPr>
+      <w:r>
+        <w:rPr/>
+        <w:t>#!/bin/bash</w:t>
+      </w:r>
+    </w:p>
+    <w:p>
+      <w:pPr>
+        <w:pStyle w:val="TextBody"/>
+        <w:numPr>
+          <w:ilvl w:val="0"/>
+          <w:numId w:val="0"/>
+        </w:numPr>
+        <w:ind w:left="720" w:hanging="0"/>
+        <w:rPr/>
+      </w:pPr>
+      <w:r>
+        <w:rPr/>
+        <w:t>file_name=$1</w:t>
+      </w:r>
+    </w:p>
+    <w:p>
+      <w:pPr>
+        <w:pStyle w:val="TextBody"/>
+        <w:numPr>
+          <w:ilvl w:val="0"/>
+          <w:numId w:val="0"/>
+        </w:numPr>
+        <w:ind w:left="720" w:hanging="0"/>
+        <w:rPr/>
+      </w:pPr>
+      <w:r>
+        <w:rPr/>
+        <w:t>if [ -h "$file_name" ]; then</w:t>
+      </w:r>
+    </w:p>
+    <w:p>
+      <w:pPr>
+        <w:pStyle w:val="TextBody"/>
+        <w:numPr>
+          <w:ilvl w:val="0"/>
+          <w:numId w:val="0"/>
+        </w:numPr>
+        <w:ind w:left="720" w:hanging="0"/>
+        <w:rPr/>
+      </w:pPr>
+      <w:r>
+        <w:rPr/>
+        <w:t xml:space="preserve">    </w:t>
+      </w:r>
+      <w:r>
+        <w:rPr/>
+        <w:t>echo "$file_name is a symbolic link"</w:t>
+      </w:r>
+    </w:p>
+    <w:p>
+      <w:pPr>
+        <w:pStyle w:val="TextBody"/>
+        <w:numPr>
+          <w:ilvl w:val="0"/>
+          <w:numId w:val="0"/>
+        </w:numPr>
+        <w:ind w:left="720" w:hanging="0"/>
+        <w:rPr/>
+      </w:pPr>
+      <w:r>
+        <w:rPr/>
+        <w:t>elif [ -f "$file_name" ]; then</w:t>
+      </w:r>
+    </w:p>
+    <w:p>
+      <w:pPr>
+        <w:pStyle w:val="TextBody"/>
+        <w:numPr>
+          <w:ilvl w:val="0"/>
+          <w:numId w:val="0"/>
+        </w:numPr>
+        <w:ind w:left="720" w:hanging="0"/>
+        <w:rPr/>
+      </w:pPr>
+      <w:r>
+        <w:rPr/>
+        <w:t xml:space="preserve">    </w:t>
+      </w:r>
+      <w:r>
+        <w:rPr/>
+        <w:t>echo "$file_name is a regular file"</w:t>
+      </w:r>
+    </w:p>
+    <w:p>
+      <w:pPr>
+        <w:pStyle w:val="TextBody"/>
+        <w:numPr>
+          <w:ilvl w:val="0"/>
+          <w:numId w:val="0"/>
+        </w:numPr>
+        <w:ind w:left="720" w:hanging="0"/>
+        <w:rPr/>
+      </w:pPr>
+      <w:r>
+        <w:rPr/>
+        <w:t>elif [ -d "$file_name" ]; then</w:t>
+      </w:r>
+    </w:p>
+    <w:p>
+      <w:pPr>
+        <w:pStyle w:val="TextBody"/>
+        <w:numPr>
+          <w:ilvl w:val="0"/>
+          <w:numId w:val="0"/>
+        </w:numPr>
+        <w:ind w:left="720" w:hanging="0"/>
+        <w:rPr/>
+      </w:pPr>
+      <w:r>
+        <w:rPr/>
+        <w:t xml:space="preserve">    </w:t>
+      </w:r>
+      <w:r>
+        <w:rPr/>
+        <w:t>echo "$file_name is a directory"</w:t>
+      </w:r>
+    </w:p>
+    <w:p>
+      <w:pPr>
+        <w:pStyle w:val="TextBody"/>
+        <w:numPr>
+          <w:ilvl w:val="0"/>
+          <w:numId w:val="0"/>
+        </w:numPr>
+        <w:ind w:left="720" w:hanging="0"/>
+        <w:rPr/>
+      </w:pPr>
+      <w:r>
+        <w:rPr/>
+        <w:t>elif [ -c "$file_name" ]; then</w:t>
+      </w:r>
+    </w:p>
+    <w:p>
+      <w:pPr>
+        <w:pStyle w:val="TextBody"/>
+        <w:numPr>
+          <w:ilvl w:val="0"/>
+          <w:numId w:val="0"/>
+        </w:numPr>
+        <w:ind w:left="720" w:hanging="0"/>
+        <w:rPr/>
+      </w:pPr>
+      <w:r>
+        <w:rPr/>
+        <w:t xml:space="preserve">    </w:t>
+      </w:r>
+      <w:r>
+        <w:rPr/>
+        <w:t>echo "$file_name is a character special file"</w:t>
+      </w:r>
+    </w:p>
+    <w:p>
+      <w:pPr>
+        <w:pStyle w:val="TextBody"/>
+        <w:numPr>
+          <w:ilvl w:val="0"/>
+          <w:numId w:val="0"/>
+        </w:numPr>
+        <w:ind w:left="720" w:hanging="0"/>
+        <w:rPr/>
+      </w:pPr>
+      <w:r>
+        <w:rPr/>
+        <w:t>elif [ -b "$file_name" ]; then</w:t>
+      </w:r>
+    </w:p>
+    <w:p>
+      <w:pPr>
+        <w:pStyle w:val="TextBody"/>
+        <w:numPr>
+          <w:ilvl w:val="0"/>
+          <w:numId w:val="0"/>
+        </w:numPr>
+        <w:ind w:left="720" w:hanging="0"/>
+        <w:rPr/>
+      </w:pPr>
+      <w:r>
+        <w:rPr/>
+        <w:t xml:space="preserve">    </w:t>
+      </w:r>
+      <w:r>
+        <w:rPr/>
+        <w:t>echo "$file_name is a block special file"</w:t>
+      </w:r>
+    </w:p>
+    <w:p>
+      <w:pPr>
+        <w:pStyle w:val="TextBody"/>
+        <w:numPr>
+          <w:ilvl w:val="0"/>
+          <w:numId w:val="0"/>
+        </w:numPr>
+        <w:ind w:left="720" w:hanging="0"/>
+        <w:rPr/>
+      </w:pPr>
+      <w:r>
+        <w:rPr/>
+        <w:t>elif [ -p "$file_name" ]; then</w:t>
+      </w:r>
+    </w:p>
+    <w:p>
+      <w:pPr>
+        <w:pStyle w:val="TextBody"/>
+        <w:numPr>
+          <w:ilvl w:val="0"/>
+          <w:numId w:val="0"/>
+        </w:numPr>
+        <w:ind w:left="720" w:hanging="0"/>
+        <w:rPr/>
+      </w:pPr>
+      <w:r>
+        <w:rPr/>
+        <w:t xml:space="preserve">    </w:t>
+      </w:r>
+      <w:r>
+        <w:rPr/>
+        <w:t>echo "$file_name is a named pipe (FIFO)"</w:t>
+      </w:r>
+    </w:p>
+    <w:p>
+      <w:pPr>
+        <w:pStyle w:val="TextBody"/>
+        <w:numPr>
+          <w:ilvl w:val="0"/>
+          <w:numId w:val="0"/>
+        </w:numPr>
+        <w:ind w:left="720" w:hanging="0"/>
+        <w:rPr/>
+      </w:pPr>
+      <w:r>
+        <w:rPr/>
+        <w:t>elif [ -S "$file_name" ]; then</w:t>
+      </w:r>
+    </w:p>
+    <w:p>
+      <w:pPr>
+        <w:pStyle w:val="TextBody"/>
+        <w:numPr>
+          <w:ilvl w:val="0"/>
+          <w:numId w:val="0"/>
+        </w:numPr>
+        <w:ind w:left="720" w:hanging="0"/>
+        <w:rPr/>
+      </w:pPr>
+      <w:r>
+        <w:rPr/>
+        <w:t xml:space="preserve">    </w:t>
+      </w:r>
+      <w:r>
+        <w:rPr/>
+        <w:t>echo "$file_name is a socket"</w:t>
+      </w:r>
+    </w:p>
+    <w:p>
+      <w:pPr>
+        <w:pStyle w:val="TextBody"/>
+        <w:numPr>
+          <w:ilvl w:val="0"/>
+          <w:numId w:val="0"/>
+        </w:numPr>
+        <w:ind w:left="720" w:hanging="0"/>
+        <w:rPr/>
+      </w:pPr>
+      <w:r>
+        <w:rPr/>
+        <w:t>else</w:t>
+      </w:r>
+    </w:p>
+    <w:p>
+      <w:pPr>
+        <w:pStyle w:val="TextBody"/>
+        <w:numPr>
+          <w:ilvl w:val="0"/>
+          <w:numId w:val="0"/>
+        </w:numPr>
+        <w:ind w:left="720" w:hanging="0"/>
+        <w:rPr/>
+      </w:pPr>
+      <w:r>
+        <w:rPr/>
+        <w:t xml:space="preserve">    </w:t>
+      </w:r>
+      <w:r>
+        <w:rPr/>
+        <w:t>echo "$file_name is not found or of unknown type"</w:t>
+      </w:r>
+    </w:p>
+    <w:p>
+      <w:pPr>
+        <w:pStyle w:val="TextBody"/>
+        <w:numPr>
+          <w:ilvl w:val="0"/>
+          <w:numId w:val="0"/>
+        </w:numPr>
+        <w:ind w:left="720" w:hanging="0"/>
+        <w:rPr/>
+      </w:pPr>
+      <w:r>
+        <w:rPr/>
+        <w:t>fi</w:t>
+      </w:r>
+    </w:p>
+    <w:p>
+      <w:pPr>
+        <w:pStyle w:val="TextBody"/>
+        <w:numPr>
+          <w:ilvl w:val="0"/>
+          <w:numId w:val="0"/>
+        </w:numPr>
+        <w:ind w:left="720" w:hanging="0"/>
+        <w:rPr/>
+      </w:pPr>
+      <w:r>
+        <w:rPr/>
+      </w:r>
+    </w:p>
+    <w:p>
+      <w:pPr>
+        <w:pStyle w:val="TextBody"/>
+        <w:numPr>
+          <w:ilvl w:val="0"/>
           <w:numId w:val="10"/>
         </w:numPr>
         <w:rPr/>
@@ -12612,6 +13778,277 @@
       <w:r>
         <w:rPr/>
         <w:t>If a file is a link to a file, then display whether it is hard or soft link.</w:t>
+      </w:r>
+    </w:p>
+    <w:p>
+      <w:pPr>
+        <w:pStyle w:val="TextBody"/>
+        <w:numPr>
+          <w:ilvl w:val="0"/>
+          <w:numId w:val="0"/>
+        </w:numPr>
+        <w:ind w:left="720" w:hanging="0"/>
+        <w:rPr/>
+      </w:pPr>
+      <w:r>
+        <w:rPr/>
+        <w:t>#!/bin/bash</w:t>
+      </w:r>
+    </w:p>
+    <w:p>
+      <w:pPr>
+        <w:pStyle w:val="TextBody"/>
+        <w:numPr>
+          <w:ilvl w:val="0"/>
+          <w:numId w:val="0"/>
+        </w:numPr>
+        <w:ind w:left="720" w:hanging="0"/>
+        <w:rPr/>
+      </w:pPr>
+      <w:r>
+        <w:rPr/>
+        <w:t>file_name=$1</w:t>
+      </w:r>
+    </w:p>
+    <w:p>
+      <w:pPr>
+        <w:pStyle w:val="TextBody"/>
+        <w:numPr>
+          <w:ilvl w:val="0"/>
+          <w:numId w:val="0"/>
+        </w:numPr>
+        <w:ind w:left="720" w:hanging="0"/>
+        <w:rPr/>
+      </w:pPr>
+      <w:r>
+        <w:rPr/>
+        <w:t>if [ -h "$file_name" ]; then</w:t>
+      </w:r>
+    </w:p>
+    <w:p>
+      <w:pPr>
+        <w:pStyle w:val="TextBody"/>
+        <w:numPr>
+          <w:ilvl w:val="0"/>
+          <w:numId w:val="0"/>
+        </w:numPr>
+        <w:ind w:left="720" w:hanging="0"/>
+        <w:rPr/>
+      </w:pPr>
+      <w:r>
+        <w:rPr/>
+        <w:t xml:space="preserve">    </w:t>
+      </w:r>
+      <w:r>
+        <w:rPr/>
+        <w:t>if [ -e "$file_name" ]; then</w:t>
+      </w:r>
+    </w:p>
+    <w:p>
+      <w:pPr>
+        <w:pStyle w:val="TextBody"/>
+        <w:numPr>
+          <w:ilvl w:val="0"/>
+          <w:numId w:val="0"/>
+        </w:numPr>
+        <w:ind w:left="720" w:hanging="0"/>
+        <w:rPr/>
+      </w:pPr>
+      <w:r>
+        <w:rPr/>
+        <w:t xml:space="preserve">        </w:t>
+      </w:r>
+      <w:r>
+        <w:rPr/>
+        <w:t>echo "$file_name is a soft link"</w:t>
+      </w:r>
+    </w:p>
+    <w:p>
+      <w:pPr>
+        <w:pStyle w:val="TextBody"/>
+        <w:numPr>
+          <w:ilvl w:val="0"/>
+          <w:numId w:val="0"/>
+        </w:numPr>
+        <w:ind w:left="720" w:hanging="0"/>
+        <w:rPr/>
+      </w:pPr>
+      <w:r>
+        <w:rPr/>
+        <w:t xml:space="preserve">    </w:t>
+      </w:r>
+      <w:r>
+        <w:rPr/>
+        <w:t>else</w:t>
+      </w:r>
+    </w:p>
+    <w:p>
+      <w:pPr>
+        <w:pStyle w:val="TextBody"/>
+        <w:numPr>
+          <w:ilvl w:val="0"/>
+          <w:numId w:val="0"/>
+        </w:numPr>
+        <w:ind w:left="720" w:hanging="0"/>
+        <w:rPr/>
+      </w:pPr>
+      <w:r>
+        <w:rPr/>
+        <w:t xml:space="preserve">        </w:t>
+      </w:r>
+      <w:r>
+        <w:rPr/>
+        <w:t>echo "$file_name is a broken soft link"</w:t>
+      </w:r>
+    </w:p>
+    <w:p>
+      <w:pPr>
+        <w:pStyle w:val="TextBody"/>
+        <w:numPr>
+          <w:ilvl w:val="0"/>
+          <w:numId w:val="0"/>
+        </w:numPr>
+        <w:ind w:left="720" w:hanging="0"/>
+        <w:rPr/>
+      </w:pPr>
+      <w:r>
+        <w:rPr/>
+        <w:t xml:space="preserve">    </w:t>
+      </w:r>
+      <w:r>
+        <w:rPr/>
+        <w:t>fi</w:t>
+      </w:r>
+    </w:p>
+    <w:p>
+      <w:pPr>
+        <w:pStyle w:val="TextBody"/>
+        <w:numPr>
+          <w:ilvl w:val="0"/>
+          <w:numId w:val="0"/>
+        </w:numPr>
+        <w:ind w:left="720" w:hanging="0"/>
+        <w:rPr/>
+      </w:pPr>
+      <w:r>
+        <w:rPr/>
+        <w:t>elif [ -f "$file_name" ]; then</w:t>
+      </w:r>
+    </w:p>
+    <w:p>
+      <w:pPr>
+        <w:pStyle w:val="TextBody"/>
+        <w:numPr>
+          <w:ilvl w:val="0"/>
+          <w:numId w:val="0"/>
+        </w:numPr>
+        <w:ind w:left="720" w:hanging="0"/>
+        <w:rPr/>
+      </w:pPr>
+      <w:r>
+        <w:rPr/>
+        <w:t xml:space="preserve">    </w:t>
+      </w:r>
+      <w:r>
+        <w:rPr/>
+        <w:t>echo "$file_name is a regular file"</w:t>
+      </w:r>
+    </w:p>
+    <w:p>
+      <w:pPr>
+        <w:pStyle w:val="TextBody"/>
+        <w:numPr>
+          <w:ilvl w:val="0"/>
+          <w:numId w:val="0"/>
+        </w:numPr>
+        <w:ind w:left="720" w:hanging="0"/>
+        <w:rPr/>
+      </w:pPr>
+      <w:r>
+        <w:rPr/>
+        <w:t>elif [ -d "$file_name" ]; then</w:t>
+      </w:r>
+    </w:p>
+    <w:p>
+      <w:pPr>
+        <w:pStyle w:val="TextBody"/>
+        <w:numPr>
+          <w:ilvl w:val="0"/>
+          <w:numId w:val="0"/>
+        </w:numPr>
+        <w:ind w:left="720" w:hanging="0"/>
+        <w:rPr/>
+      </w:pPr>
+      <w:r>
+        <w:rPr/>
+        <w:t xml:space="preserve">    </w:t>
+      </w:r>
+      <w:r>
+        <w:rPr/>
+        <w:t>echo "$file_name is a directory"</w:t>
+      </w:r>
+    </w:p>
+    <w:p>
+      <w:pPr>
+        <w:pStyle w:val="TextBody"/>
+        <w:numPr>
+          <w:ilvl w:val="0"/>
+          <w:numId w:val="0"/>
+        </w:numPr>
+        <w:ind w:left="720" w:hanging="0"/>
+        <w:rPr/>
+      </w:pPr>
+      <w:r>
+        <w:rPr/>
+        <w:t>else</w:t>
+      </w:r>
+    </w:p>
+    <w:p>
+      <w:pPr>
+        <w:pStyle w:val="TextBody"/>
+        <w:numPr>
+          <w:ilvl w:val="0"/>
+          <w:numId w:val="0"/>
+        </w:numPr>
+        <w:ind w:left="720" w:hanging="0"/>
+        <w:rPr/>
+      </w:pPr>
+      <w:r>
+        <w:rPr/>
+        <w:t xml:space="preserve">    </w:t>
+      </w:r>
+      <w:r>
+        <w:rPr/>
+        <w:t>echo "$file_name is not found or of unknown type"</w:t>
+      </w:r>
+    </w:p>
+    <w:p>
+      <w:pPr>
+        <w:pStyle w:val="TextBody"/>
+        <w:numPr>
+          <w:ilvl w:val="0"/>
+          <w:numId w:val="0"/>
+        </w:numPr>
+        <w:ind w:left="720" w:hanging="0"/>
+        <w:rPr/>
+      </w:pPr>
+      <w:r>
+        <w:rPr/>
+        <w:t>fi</w:t>
+      </w:r>
+    </w:p>
+    <w:p>
+      <w:pPr>
+        <w:pStyle w:val="TextBody"/>
+        <w:numPr>
+          <w:ilvl w:val="0"/>
+          <w:numId w:val="0"/>
+        </w:numPr>
+        <w:ind w:left="720" w:hanging="0"/>
+        <w:rPr/>
+      </w:pPr>
+      <w:r>
+        <w:rPr/>
       </w:r>
     </w:p>
     <w:p>
@@ -12646,6 +14083,84 @@
       <w:pPr>
         <w:pStyle w:val="TextBody"/>
         <w:numPr>
+          <w:ilvl w:val="0"/>
+          <w:numId w:val="0"/>
+        </w:numPr>
+        <w:ind w:left="1080" w:hanging="0"/>
+        <w:rPr/>
+      </w:pPr>
+      <w:r>
+        <w:rPr/>
+        <w:t>#!/bin/bash</w:t>
+      </w:r>
+    </w:p>
+    <w:p>
+      <w:pPr>
+        <w:pStyle w:val="TextBody"/>
+        <w:numPr>
+          <w:ilvl w:val="0"/>
+          <w:numId w:val="0"/>
+        </w:numPr>
+        <w:ind w:left="1080" w:hanging="0"/>
+        <w:rPr/>
+      </w:pPr>
+      <w:r>
+        <w:rPr/>
+        <w:t>du -a | sort -nr | head -n 1</w:t>
+      </w:r>
+    </w:p>
+    <w:p>
+      <w:pPr>
+        <w:pStyle w:val="TextBody"/>
+        <w:numPr>
+          <w:ilvl w:val="0"/>
+          <w:numId w:val="0"/>
+        </w:numPr>
+        <w:ind w:left="1080" w:hanging="0"/>
+        <w:rPr/>
+      </w:pPr>
+      <w:r>
+        <w:rPr/>
+      </w:r>
+    </w:p>
+    <w:p>
+      <w:pPr>
+        <w:pStyle w:val="TextBody"/>
+        <w:numPr>
+          <w:ilvl w:val="0"/>
+          <w:numId w:val="0"/>
+        </w:numPr>
+        <w:ind w:left="1080" w:hanging="0"/>
+        <w:rPr/>
+      </w:pPr>
+      <w:r>
+        <w:rPr/>
+        <w:t>#!/bin/bash</w:t>
+      </w:r>
+    </w:p>
+    <w:p>
+      <w:pPr>
+        <w:pStyle w:val="TextBody"/>
+        <w:numPr>
+          <w:ilvl w:val="0"/>
+          <w:numId w:val="0"/>
+        </w:numPr>
+        <w:ind w:left="1080" w:hanging="0"/>
+        <w:rPr/>
+      </w:pPr>
+      <w:r>
+        <w:rPr/>
+        <w:t xml:space="preserve">ls -S </w:t>
+      </w:r>
+      <w:r>
+        <w:rPr/>
+        <w:t>| head -1</w:t>
+      </w:r>
+    </w:p>
+    <w:p>
+      <w:pPr>
+        <w:pStyle w:val="TextBody"/>
+        <w:numPr>
           <w:ilvl w:val="1"/>
           <w:numId w:val="10"/>
         </w:numPr>
@@ -12661,6 +14176,80 @@
         <w:pStyle w:val="TextBody"/>
         <w:numPr>
           <w:ilvl w:val="0"/>
+          <w:numId w:val="0"/>
+        </w:numPr>
+        <w:ind w:left="1080" w:hanging="0"/>
+        <w:rPr/>
+      </w:pPr>
+      <w:r>
+        <w:rPr/>
+        <w:t>#!/bin/bash</w:t>
+      </w:r>
+    </w:p>
+    <w:p>
+      <w:pPr>
+        <w:pStyle w:val="TextBody"/>
+        <w:numPr>
+          <w:ilvl w:val="0"/>
+          <w:numId w:val="0"/>
+        </w:numPr>
+        <w:ind w:left="1080" w:hanging="0"/>
+        <w:rPr/>
+      </w:pPr>
+      <w:r>
+        <w:rPr/>
+        <w:t>du -a | sort -n | head -n 1</w:t>
+      </w:r>
+    </w:p>
+    <w:p>
+      <w:pPr>
+        <w:pStyle w:val="TextBody"/>
+        <w:numPr>
+          <w:ilvl w:val="0"/>
+          <w:numId w:val="0"/>
+        </w:numPr>
+        <w:ind w:left="1080" w:hanging="0"/>
+        <w:rPr/>
+      </w:pPr>
+      <w:r>
+        <w:rPr/>
+      </w:r>
+    </w:p>
+    <w:p>
+      <w:pPr>
+        <w:pStyle w:val="TextBody"/>
+        <w:numPr>
+          <w:ilvl w:val="0"/>
+          <w:numId w:val="0"/>
+        </w:numPr>
+        <w:ind w:left="1080" w:hanging="0"/>
+        <w:rPr/>
+      </w:pPr>
+      <w:r>
+        <w:rPr/>
+        <w:t>#!/bin/bash</w:t>
+      </w:r>
+    </w:p>
+    <w:p>
+      <w:pPr>
+        <w:pStyle w:val="TextBody"/>
+        <w:numPr>
+          <w:ilvl w:val="0"/>
+          <w:numId w:val="0"/>
+        </w:numPr>
+        <w:ind w:left="1080" w:hanging="0"/>
+        <w:rPr/>
+      </w:pPr>
+      <w:r>
+        <w:rPr/>
+        <w:t>ls -rS | head -1</w:t>
+      </w:r>
+    </w:p>
+    <w:p>
+      <w:pPr>
+        <w:pStyle w:val="TextBody"/>
+        <w:numPr>
+          <w:ilvl w:val="0"/>
           <w:numId w:val="10"/>
         </w:numPr>
         <w:rPr/>
@@ -12681,7 +14270,41 @@
       </w:pPr>
       <w:r>
         <w:rPr/>
-        <w:t>hard links to the given file</w:t>
+        <w:t>hard links to the given file.</w:t>
+      </w:r>
+    </w:p>
+    <w:p>
+      <w:pPr>
+        <w:pStyle w:val="TextBody"/>
+        <w:numPr>
+          <w:ilvl w:val="0"/>
+          <w:numId w:val="0"/>
+        </w:numPr>
+        <w:ind w:left="1080" w:hanging="0"/>
+        <w:rPr/>
+      </w:pPr>
+      <w:r>
+        <w:rPr/>
+        <w:t>#!/bin/bash</w:t>
+      </w:r>
+    </w:p>
+    <w:p>
+      <w:pPr>
+        <w:pStyle w:val="TextBody"/>
+        <w:numPr>
+          <w:ilvl w:val="0"/>
+          <w:numId w:val="0"/>
+        </w:numPr>
+        <w:ind w:left="1080" w:hanging="0"/>
+        <w:rPr/>
+      </w:pPr>
+      <w:r>
+        <w:rPr/>
+        <w:t xml:space="preserve">find  -samefile </w:t>
+      </w:r>
+      <w:r>
+        <w:rPr/>
+        <w:t>demo.txt</w:t>
       </w:r>
     </w:p>
     <w:p>
@@ -12703,21 +14326,241 @@
         <w:pStyle w:val="TextBody"/>
         <w:numPr>
           <w:ilvl w:val="0"/>
+          <w:numId w:val="0"/>
+        </w:numPr>
+        <w:ind w:left="1080" w:hanging="0"/>
+        <w:rPr/>
+      </w:pPr>
+      <w:r>
+        <w:rPr/>
+        <w:t>#!/bin/bash</w:t>
+      </w:r>
+    </w:p>
+    <w:p>
+      <w:pPr>
+        <w:pStyle w:val="TextBody"/>
+        <w:numPr>
+          <w:ilvl w:val="0"/>
+          <w:numId w:val="0"/>
+        </w:numPr>
+        <w:ind w:left="1080" w:hanging="0"/>
+        <w:rPr/>
+      </w:pPr>
+      <w:r>
+        <w:rPr/>
+        <w:t xml:space="preserve">find  -lname </w:t>
+      </w:r>
+      <w:r>
+        <w:rPr/>
+        <w:t>demo.txt</w:t>
+      </w:r>
+    </w:p>
+    <w:p>
+      <w:pPr>
+        <w:pStyle w:val="TextBody"/>
+        <w:numPr>
+          <w:ilvl w:val="0"/>
+          <w:numId w:val="0"/>
+        </w:numPr>
+        <w:ind w:left="720" w:hanging="0"/>
+        <w:rPr/>
+      </w:pPr>
+      <w:r>
+        <w:rPr/>
+      </w:r>
+    </w:p>
+    <w:p>
+      <w:pPr>
+        <w:pStyle w:val="TextBody"/>
+        <w:numPr>
+          <w:ilvl w:val="0"/>
           <w:numId w:val="10"/>
         </w:numPr>
         <w:rPr/>
       </w:pPr>
       <w:r>
         <w:rPr/>
-        <w:t xml:space="preserve">Given </w:t>
-      </w:r>
-      <w:r>
-        <w:rPr/>
-        <w:t xml:space="preserve">the </w:t>
-      </w:r>
-      <w:r>
-        <w:rPr/>
-        <w:t>filename, the access previlege, the access privilege gruop add or remove the acccess previlege on the given file or for a given group.</w:t>
+        <w:t>Given the filename, the access previlege, the access privilege gruop add or remove the acccess previlege on the given file or for a given group.</w:t>
+      </w:r>
+    </w:p>
+    <w:p>
+      <w:pPr>
+        <w:pStyle w:val="TextBody"/>
+        <w:numPr>
+          <w:ilvl w:val="0"/>
+          <w:numId w:val="0"/>
+        </w:numPr>
+        <w:ind w:left="720" w:hanging="0"/>
+        <w:rPr/>
+      </w:pPr>
+      <w:r>
+        <w:rPr/>
+        <w:t>#!/bin/bash</w:t>
+      </w:r>
+    </w:p>
+    <w:p>
+      <w:pPr>
+        <w:pStyle w:val="TextBody"/>
+        <w:numPr>
+          <w:ilvl w:val="0"/>
+          <w:numId w:val="0"/>
+        </w:numPr>
+        <w:ind w:left="720" w:hanging="0"/>
+        <w:rPr/>
+      </w:pPr>
+      <w:r>
+        <w:rPr/>
+        <w:t># To add permission for the user:</w:t>
+      </w:r>
+    </w:p>
+    <w:p>
+      <w:pPr>
+        <w:pStyle w:val="TextBody"/>
+        <w:numPr>
+          <w:ilvl w:val="0"/>
+          <w:numId w:val="0"/>
+        </w:numPr>
+        <w:ind w:left="720" w:hanging="0"/>
+        <w:rPr/>
+      </w:pPr>
+      <w:r>
+        <w:rPr/>
+        <w:t xml:space="preserve">chmod u+x  </w:t>
+      </w:r>
+      <w:r>
+        <w:rPr/>
+        <w:t>demo.txt</w:t>
+      </w:r>
+    </w:p>
+    <w:p>
+      <w:pPr>
+        <w:pStyle w:val="TextBody"/>
+        <w:numPr>
+          <w:ilvl w:val="0"/>
+          <w:numId w:val="0"/>
+        </w:numPr>
+        <w:ind w:left="720" w:hanging="0"/>
+        <w:rPr/>
+      </w:pPr>
+      <w:r>
+        <w:rPr/>
+        <w:t># To remove permission for the user:</w:t>
+      </w:r>
+    </w:p>
+    <w:p>
+      <w:pPr>
+        <w:pStyle w:val="TextBody"/>
+        <w:numPr>
+          <w:ilvl w:val="0"/>
+          <w:numId w:val="0"/>
+        </w:numPr>
+        <w:ind w:left="720" w:hanging="0"/>
+        <w:rPr/>
+      </w:pPr>
+      <w:r>
+        <w:rPr/>
+        <w:t xml:space="preserve">chmod u-x  </w:t>
+      </w:r>
+      <w:r>
+        <w:rPr/>
+        <w:t>demo.txt</w:t>
+      </w:r>
+    </w:p>
+    <w:p>
+      <w:pPr>
+        <w:pStyle w:val="TextBody"/>
+        <w:numPr>
+          <w:ilvl w:val="0"/>
+          <w:numId w:val="0"/>
+        </w:numPr>
+        <w:ind w:left="720" w:hanging="0"/>
+        <w:rPr/>
+      </w:pPr>
+      <w:r>
+        <w:rPr/>
+        <w:t># To add permission for the group:</w:t>
+      </w:r>
+    </w:p>
+    <w:p>
+      <w:pPr>
+        <w:pStyle w:val="TextBody"/>
+        <w:numPr>
+          <w:ilvl w:val="0"/>
+          <w:numId w:val="0"/>
+        </w:numPr>
+        <w:ind w:left="720" w:hanging="0"/>
+        <w:rPr/>
+      </w:pPr>
+      <w:r>
+        <w:rPr/>
+        <w:t xml:space="preserve">chmod g+x  </w:t>
+      </w:r>
+      <w:r>
+        <w:rPr/>
+        <w:t>demo.txt</w:t>
+      </w:r>
+    </w:p>
+    <w:p>
+      <w:pPr>
+        <w:pStyle w:val="TextBody"/>
+        <w:numPr>
+          <w:ilvl w:val="0"/>
+          <w:numId w:val="0"/>
+        </w:numPr>
+        <w:ind w:left="720" w:hanging="0"/>
+        <w:rPr/>
+      </w:pPr>
+      <w:r>
+        <w:rPr/>
+        <w:t># To remove permission for the group:</w:t>
+      </w:r>
+    </w:p>
+    <w:p>
+      <w:pPr>
+        <w:pStyle w:val="TextBody"/>
+        <w:numPr>
+          <w:ilvl w:val="0"/>
+          <w:numId w:val="0"/>
+        </w:numPr>
+        <w:ind w:left="720" w:hanging="0"/>
+        <w:rPr/>
+      </w:pPr>
+      <w:r>
+        <w:rPr/>
+        <w:t xml:space="preserve">chmod g-x  </w:t>
+      </w:r>
+      <w:r>
+        <w:rPr/>
+        <w:t>demo.txt</w:t>
+      </w:r>
+    </w:p>
+    <w:p>
+      <w:pPr>
+        <w:pStyle w:val="TextBody"/>
+        <w:numPr>
+          <w:ilvl w:val="0"/>
+          <w:numId w:val="0"/>
+        </w:numPr>
+        <w:ind w:left="720" w:hanging="0"/>
+        <w:rPr/>
+      </w:pPr>
+      <w:r>
+        <w:rPr/>
+        <w:t>echo "Permission Changed Successfully."</w:t>
+      </w:r>
+    </w:p>
+    <w:p>
+      <w:pPr>
+        <w:pStyle w:val="TextBody"/>
+        <w:numPr>
+          <w:ilvl w:val="0"/>
+          <w:numId w:val="0"/>
+        </w:numPr>
+        <w:ind w:left="720" w:hanging="0"/>
+        <w:rPr/>
+      </w:pPr>
+      <w:r>
+        <w:rPr/>
       </w:r>
     </w:p>
     <w:p>
@@ -12739,6 +14582,50 @@
         <w:pStyle w:val="TextBody"/>
         <w:numPr>
           <w:ilvl w:val="0"/>
+          <w:numId w:val="0"/>
+        </w:numPr>
+        <w:ind w:left="720" w:hanging="0"/>
+        <w:rPr/>
+      </w:pPr>
+      <w:r>
+        <w:rPr/>
+        <w:t>#!/bin/bash</w:t>
+      </w:r>
+    </w:p>
+    <w:p>
+      <w:pPr>
+        <w:pStyle w:val="TextBody"/>
+        <w:numPr>
+          <w:ilvl w:val="0"/>
+          <w:numId w:val="0"/>
+        </w:numPr>
+        <w:ind w:left="720" w:hanging="0"/>
+        <w:rPr/>
+      </w:pPr>
+      <w:r>
+        <w:rPr/>
+        <w:t>who</w:t>
+      </w:r>
+    </w:p>
+    <w:p>
+      <w:pPr>
+        <w:pStyle w:val="TextBody"/>
+        <w:numPr>
+          <w:ilvl w:val="0"/>
+          <w:numId w:val="0"/>
+        </w:numPr>
+        <w:ind w:left="720" w:hanging="0"/>
+        <w:rPr/>
+      </w:pPr>
+      <w:r>
+        <w:rPr/>
+      </w:r>
+    </w:p>
+    <w:p>
+      <w:pPr>
+        <w:pStyle w:val="TextBody"/>
+        <w:numPr>
+          <w:ilvl w:val="0"/>
           <w:numId w:val="10"/>
         </w:numPr>
         <w:rPr/>
@@ -12753,6 +14640,65 @@
         <w:pStyle w:val="TextBody"/>
         <w:numPr>
           <w:ilvl w:val="0"/>
+          <w:numId w:val="0"/>
+        </w:numPr>
+        <w:ind w:left="720" w:hanging="0"/>
+        <w:rPr/>
+      </w:pPr>
+      <w:r>
+        <w:rPr/>
+        <w:t>#!/bin/bash</w:t>
+      </w:r>
+    </w:p>
+    <w:p>
+      <w:pPr>
+        <w:pStyle w:val="TextBody"/>
+        <w:numPr>
+          <w:ilvl w:val="0"/>
+          <w:numId w:val="0"/>
+        </w:numPr>
+        <w:ind w:left="720" w:hanging="0"/>
+        <w:rPr/>
+      </w:pPr>
+      <w:r>
+        <w:rPr/>
+        <w:t>read user</w:t>
+      </w:r>
+    </w:p>
+    <w:p>
+      <w:pPr>
+        <w:pStyle w:val="TextBody"/>
+        <w:numPr>
+          <w:ilvl w:val="0"/>
+          <w:numId w:val="0"/>
+        </w:numPr>
+        <w:ind w:left="720" w:hanging="0"/>
+        <w:rPr/>
+      </w:pPr>
+      <w:r>
+        <w:rPr/>
+        <w:t xml:space="preserve">who | grep -w user </w:t>
+      </w:r>
+    </w:p>
+    <w:p>
+      <w:pPr>
+        <w:pStyle w:val="TextBody"/>
+        <w:numPr>
+          <w:ilvl w:val="0"/>
+          <w:numId w:val="0"/>
+        </w:numPr>
+        <w:ind w:left="720" w:hanging="0"/>
+        <w:rPr/>
+      </w:pPr>
+      <w:r>
+        <w:rPr/>
+      </w:r>
+    </w:p>
+    <w:p>
+      <w:pPr>
+        <w:pStyle w:val="TextBody"/>
+        <w:numPr>
+          <w:ilvl w:val="0"/>
           <w:numId w:val="10"/>
         </w:numPr>
         <w:rPr/>
@@ -12767,6 +14713,65 @@
         <w:pStyle w:val="TextBody"/>
         <w:numPr>
           <w:ilvl w:val="0"/>
+          <w:numId w:val="0"/>
+        </w:numPr>
+        <w:ind w:left="720" w:hanging="0"/>
+        <w:rPr/>
+      </w:pPr>
+      <w:r>
+        <w:rPr/>
+        <w:t>#!/bin/bash</w:t>
+      </w:r>
+    </w:p>
+    <w:p>
+      <w:pPr>
+        <w:pStyle w:val="TextBody"/>
+        <w:numPr>
+          <w:ilvl w:val="0"/>
+          <w:numId w:val="0"/>
+        </w:numPr>
+        <w:ind w:left="720" w:hanging="0"/>
+        <w:rPr/>
+      </w:pPr>
+      <w:r>
+        <w:rPr/>
+        <w:t>read user</w:t>
+      </w:r>
+    </w:p>
+    <w:p>
+      <w:pPr>
+        <w:pStyle w:val="TextBody"/>
+        <w:numPr>
+          <w:ilvl w:val="0"/>
+          <w:numId w:val="0"/>
+        </w:numPr>
+        <w:ind w:left="720" w:hanging="0"/>
+        <w:rPr/>
+      </w:pPr>
+      <w:r>
+        <w:rPr/>
+        <w:t>who | grep -w user | awk '{print $4}'</w:t>
+      </w:r>
+    </w:p>
+    <w:p>
+      <w:pPr>
+        <w:pStyle w:val="TextBody"/>
+        <w:numPr>
+          <w:ilvl w:val="0"/>
+          <w:numId w:val="0"/>
+        </w:numPr>
+        <w:ind w:left="720" w:hanging="0"/>
+        <w:rPr/>
+      </w:pPr>
+      <w:r>
+        <w:rPr/>
+      </w:r>
+    </w:p>
+    <w:p>
+      <w:pPr>
+        <w:pStyle w:val="TextBody"/>
+        <w:numPr>
+          <w:ilvl w:val="0"/>
           <w:numId w:val="10"/>
         </w:numPr>
         <w:rPr/>
@@ -12774,6 +14779,50 @@
       <w:r>
         <w:rPr/>
         <w:t>Display the count of users who are currently logged in.</w:t>
+      </w:r>
+    </w:p>
+    <w:p>
+      <w:pPr>
+        <w:pStyle w:val="TextBody"/>
+        <w:numPr>
+          <w:ilvl w:val="0"/>
+          <w:numId w:val="0"/>
+        </w:numPr>
+        <w:ind w:left="720" w:hanging="0"/>
+        <w:rPr/>
+      </w:pPr>
+      <w:r>
+        <w:rPr/>
+        <w:t>#!/bin/bash</w:t>
+      </w:r>
+    </w:p>
+    <w:p>
+      <w:pPr>
+        <w:pStyle w:val="TextBody"/>
+        <w:numPr>
+          <w:ilvl w:val="0"/>
+          <w:numId w:val="0"/>
+        </w:numPr>
+        <w:ind w:left="720" w:hanging="0"/>
+        <w:rPr/>
+      </w:pPr>
+      <w:r>
+        <w:rPr/>
+        <w:t>who | wc -l</w:t>
+      </w:r>
+    </w:p>
+    <w:p>
+      <w:pPr>
+        <w:pStyle w:val="TextBody"/>
+        <w:numPr>
+          <w:ilvl w:val="0"/>
+          <w:numId w:val="0"/>
+        </w:numPr>
+        <w:ind w:left="720" w:hanging="0"/>
+        <w:rPr/>
+      </w:pPr>
+      <w:r>
+        <w:rPr/>
       </w:r>
     </w:p>
     <w:p>
@@ -12808,6 +14857,44 @@
       <w:pPr>
         <w:pStyle w:val="TextBody"/>
         <w:numPr>
+          <w:ilvl w:val="0"/>
+          <w:numId w:val="0"/>
+        </w:numPr>
+        <w:ind w:left="1080" w:hanging="0"/>
+        <w:rPr/>
+      </w:pPr>
+      <w:r>
+        <w:rPr/>
+        <w:t>#!/bin/bash</w:t>
+      </w:r>
+    </w:p>
+    <w:p>
+      <w:pPr>
+        <w:pStyle w:val="TextBody"/>
+        <w:numPr>
+          <w:ilvl w:val="0"/>
+          <w:numId w:val="0"/>
+        </w:numPr>
+        <w:ind w:left="1080" w:hanging="0"/>
+        <w:rPr/>
+      </w:pPr>
+      <w:r>
+        <w:rPr/>
+        <w:t xml:space="preserve">who | sort -k4 | </w:t>
+      </w:r>
+      <w:r>
+        <w:rPr/>
+        <w:t>head</w:t>
+      </w:r>
+      <w:r>
+        <w:rPr/>
+        <w:t xml:space="preserve"> -n 3</w:t>
+      </w:r>
+    </w:p>
+    <w:p>
+      <w:pPr>
+        <w:pStyle w:val="TextBody"/>
+        <w:numPr>
           <w:ilvl w:val="1"/>
           <w:numId w:val="10"/>
         </w:numPr>
@@ -12823,6 +14910,64 @@
         <w:pStyle w:val="TextBody"/>
         <w:numPr>
           <w:ilvl w:val="0"/>
+          <w:numId w:val="0"/>
+        </w:numPr>
+        <w:ind w:left="1080" w:hanging="0"/>
+        <w:rPr/>
+      </w:pPr>
+      <w:r>
+        <w:rPr/>
+        <w:t>#!/bin/bash</w:t>
+      </w:r>
+    </w:p>
+    <w:p>
+      <w:pPr>
+        <w:pStyle w:val="TextBody"/>
+        <w:numPr>
+          <w:ilvl w:val="0"/>
+          <w:numId w:val="0"/>
+        </w:numPr>
+        <w:ind w:left="1080" w:hanging="0"/>
+        <w:rPr/>
+      </w:pPr>
+      <w:r>
+        <w:rPr/>
+        <w:t>who | sort -k4 | tail -n 3</w:t>
+      </w:r>
+    </w:p>
+    <w:p>
+      <w:pPr>
+        <w:pStyle w:val="TextBody"/>
+        <w:numPr>
+          <w:ilvl w:val="0"/>
+          <w:numId w:val="0"/>
+        </w:numPr>
+        <w:ind w:left="720" w:hanging="0"/>
+        <w:rPr/>
+      </w:pPr>
+      <w:r>
+        <w:rPr/>
+      </w:r>
+    </w:p>
+    <w:p>
+      <w:pPr>
+        <w:pStyle w:val="TextBody"/>
+        <w:numPr>
+          <w:ilvl w:val="0"/>
+          <w:numId w:val="0"/>
+        </w:numPr>
+        <w:ind w:left="720" w:hanging="0"/>
+        <w:rPr/>
+      </w:pPr>
+      <w:r>
+        <w:rPr/>
+      </w:r>
+    </w:p>
+    <w:p>
+      <w:pPr>
+        <w:pStyle w:val="TextBody"/>
+        <w:numPr>
+          <w:ilvl w:val="0"/>
           <w:numId w:val="10"/>
         </w:numPr>
         <w:rPr/>
@@ -12830,6 +14975,88 @@
       <w:r>
         <w:rPr/>
         <w:t>Given the shell script filename, make the shell script available to all the users of the system.</w:t>
+      </w:r>
+    </w:p>
+    <w:p>
+      <w:pPr>
+        <w:pStyle w:val="TextBody"/>
+        <w:numPr>
+          <w:ilvl w:val="0"/>
+          <w:numId w:val="0"/>
+        </w:numPr>
+        <w:ind w:left="720" w:hanging="0"/>
+        <w:rPr/>
+      </w:pPr>
+      <w:r>
+        <w:rPr/>
+        <w:t>#!/bin/bash</w:t>
+      </w:r>
+    </w:p>
+    <w:p>
+      <w:pPr>
+        <w:pStyle w:val="TextBody"/>
+        <w:numPr>
+          <w:ilvl w:val="0"/>
+          <w:numId w:val="0"/>
+        </w:numPr>
+        <w:ind w:left="720" w:hanging="0"/>
+        <w:rPr/>
+      </w:pPr>
+      <w:r>
+        <w:rPr/>
+        <w:t>read file</w:t>
+      </w:r>
+    </w:p>
+    <w:p>
+      <w:pPr>
+        <w:pStyle w:val="TextBody"/>
+        <w:numPr>
+          <w:ilvl w:val="0"/>
+          <w:numId w:val="0"/>
+        </w:numPr>
+        <w:ind w:left="720" w:hanging="0"/>
+        <w:rPr/>
+      </w:pPr>
+      <w:r>
+        <w:rPr/>
+        <w:t>sudo cp file /usr/local/bin/</w:t>
+      </w:r>
+    </w:p>
+    <w:p>
+      <w:pPr>
+        <w:pStyle w:val="TextBody"/>
+        <w:numPr>
+          <w:ilvl w:val="0"/>
+          <w:numId w:val="0"/>
+        </w:numPr>
+        <w:ind w:left="720" w:hanging="0"/>
+        <w:rPr/>
+      </w:pPr>
+      <w:r>
+        <w:rPr/>
+        <w:t>sudo chmod +x /usr/local/bin/</w:t>
+      </w:r>
+      <w:r>
+        <w:rPr/>
+        <w:t>$</w:t>
+      </w:r>
+      <w:r>
+        <w:rPr/>
+        <w:t>file</w:t>
+      </w:r>
+    </w:p>
+    <w:p>
+      <w:pPr>
+        <w:pStyle w:val="TextBody"/>
+        <w:numPr>
+          <w:ilvl w:val="0"/>
+          <w:numId w:val="0"/>
+        </w:numPr>
+        <w:ind w:left="720" w:hanging="0"/>
+        <w:rPr/>
+      </w:pPr>
+      <w:r>
+        <w:rPr/>
       </w:r>
     </w:p>
     <w:p>
@@ -12848,19 +15075,13 @@
         </w:rPr>
       </w:pPr>
       <w:r>
-        <w:rPr>
-          <w:rFonts w:eastAsia="Noto Sans CJK SC" w:ascii="Liberation Serif" w:hAnsi="Liberation Serif"/>
-          <w:b/>
-          <w:bCs/>
-          <w:sz w:val="24"/>
-          <w:szCs w:val="28"/>
-        </w:rPr>
+        <w:rPr/>
       </w:r>
     </w:p>
     <w:sectPr>
       <w:type w:val="nextPage"/>
       <w:pgSz w:w="11906" w:h="16838"/>
-      <w:pgMar w:left="1134" w:right="1134" w:header="0" w:top="1134" w:footer="0" w:bottom="1134" w:gutter="0"/>
+      <w:pgMar w:left="1134" w:right="1134" w:gutter="0" w:header="0" w:top="1134" w:footer="0" w:bottom="1134"/>
       <w:pgNumType w:fmt="decimal"/>
       <w:formProt w:val="false"/>
       <w:textDirection w:val="lrTb"/>
@@ -12871,11 +15092,10 @@
 </file>
 
 <file path=word/numbering.xml><?xml version="1.0" encoding="utf-8"?>
-<w:numbering xmlns:w="http://schemas.openxmlformats.org/wordprocessingml/2006/main" xmlns:o="urn:schemas-microsoft-com:office:office" xmlns:r="http://schemas.openxmlformats.org/officeDocument/2006/relationships" xmlns:v="urn:schemas-microsoft-com:vml">
+<w:numbering xmlns:w="http://schemas.openxmlformats.org/wordprocessingml/2006/main" xmlns:o="urn:schemas-microsoft-com:office:office" xmlns:r="http://schemas.openxmlformats.org/officeDocument/2006/relationships" xmlns:v="urn:schemas-microsoft-com:vml" xmlns:mc="http://schemas.openxmlformats.org/markup-compatibility/2006" xmlns:w14="http://schemas.microsoft.com/office/word/2010/wordml" mc:Ignorable="w14">
   <w:abstractNum w:abstractNumId="1">
     <w:lvl w:ilvl="0">
       <w:start w:val="1"/>
-      <w:pStyle w:val="Heading1"/>
       <w:numFmt w:val="none"/>
       <w:suff w:val="nothing"/>
       <w:lvlText w:val=""/>
@@ -12886,10 +15106,10 @@
         </w:tabs>
         <w:ind w:left="0" w:hanging="0"/>
       </w:pPr>
+      <w:rPr/>
     </w:lvl>
     <w:lvl w:ilvl="1">
       <w:start w:val="1"/>
-      <w:pStyle w:val="Heading2"/>
       <w:numFmt w:val="none"/>
       <w:suff w:val="nothing"/>
       <w:lvlText w:val=""/>
@@ -12900,10 +15120,10 @@
         </w:tabs>
         <w:ind w:left="0" w:hanging="0"/>
       </w:pPr>
+      <w:rPr/>
     </w:lvl>
     <w:lvl w:ilvl="2">
       <w:start w:val="1"/>
-      <w:pStyle w:val="Heading3"/>
       <w:numFmt w:val="none"/>
       <w:suff w:val="nothing"/>
       <w:lvlText w:val=""/>
@@ -12914,10 +15134,10 @@
         </w:tabs>
         <w:ind w:left="0" w:hanging="0"/>
       </w:pPr>
+      <w:rPr/>
     </w:lvl>
     <w:lvl w:ilvl="3">
       <w:start w:val="1"/>
-      <w:pStyle w:val="Heading4"/>
       <w:numFmt w:val="none"/>
       <w:suff w:val="nothing"/>
       <w:lvlText w:val=""/>
@@ -12928,10 +15148,10 @@
         </w:tabs>
         <w:ind w:left="0" w:hanging="0"/>
       </w:pPr>
+      <w:rPr/>
     </w:lvl>
     <w:lvl w:ilvl="4">
       <w:start w:val="1"/>
-      <w:pStyle w:val="Heading5"/>
       <w:numFmt w:val="none"/>
       <w:suff w:val="nothing"/>
       <w:lvlText w:val=""/>
@@ -12942,6 +15162,7 @@
         </w:tabs>
         <w:ind w:left="0" w:hanging="0"/>
       </w:pPr>
+      <w:rPr/>
     </w:lvl>
     <w:lvl w:ilvl="5">
       <w:start w:val="1"/>
@@ -12955,6 +15176,7 @@
         </w:tabs>
         <w:ind w:left="0" w:hanging="0"/>
       </w:pPr>
+      <w:rPr/>
     </w:lvl>
     <w:lvl w:ilvl="6">
       <w:start w:val="1"/>
@@ -12968,6 +15190,7 @@
         </w:tabs>
         <w:ind w:left="0" w:hanging="0"/>
       </w:pPr>
+      <w:rPr/>
     </w:lvl>
     <w:lvl w:ilvl="7">
       <w:start w:val="1"/>
@@ -12981,6 +15204,7 @@
         </w:tabs>
         <w:ind w:left="0" w:hanging="0"/>
       </w:pPr>
+      <w:rPr/>
     </w:lvl>
     <w:lvl w:ilvl="8">
       <w:start w:val="1"/>
@@ -12994,6 +15218,7 @@
         </w:tabs>
         <w:ind w:left="0" w:hanging="0"/>
       </w:pPr>
+      <w:rPr/>
     </w:lvl>
   </w:abstractNum>
   <w:abstractNum w:abstractNumId="2">
@@ -13009,6 +15234,7 @@
         </w:tabs>
         <w:ind w:left="0" w:hanging="0"/>
       </w:pPr>
+      <w:rPr/>
     </w:lvl>
     <w:lvl w:ilvl="1">
       <w:start w:val="1"/>
@@ -13022,6 +15248,7 @@
         </w:tabs>
         <w:ind w:left="0" w:hanging="0"/>
       </w:pPr>
+      <w:rPr/>
     </w:lvl>
     <w:lvl w:ilvl="2">
       <w:start w:val="1"/>
@@ -13035,6 +15262,7 @@
         </w:tabs>
         <w:ind w:left="0" w:hanging="0"/>
       </w:pPr>
+      <w:rPr/>
     </w:lvl>
     <w:lvl w:ilvl="3">
       <w:start w:val="1"/>
@@ -13048,6 +15276,7 @@
         </w:tabs>
         <w:ind w:left="0" w:hanging="0"/>
       </w:pPr>
+      <w:rPr/>
     </w:lvl>
     <w:lvl w:ilvl="4">
       <w:start w:val="1"/>
@@ -13061,6 +15290,7 @@
         </w:tabs>
         <w:ind w:left="0" w:hanging="0"/>
       </w:pPr>
+      <w:rPr/>
     </w:lvl>
     <w:lvl w:ilvl="5">
       <w:start w:val="1"/>
@@ -13074,6 +15304,7 @@
         </w:tabs>
         <w:ind w:left="0" w:hanging="0"/>
       </w:pPr>
+      <w:rPr/>
     </w:lvl>
     <w:lvl w:ilvl="6">
       <w:start w:val="1"/>
@@ -13087,6 +15318,7 @@
         </w:tabs>
         <w:ind w:left="0" w:hanging="0"/>
       </w:pPr>
+      <w:rPr/>
     </w:lvl>
     <w:lvl w:ilvl="7">
       <w:start w:val="1"/>
@@ -13100,6 +15332,7 @@
         </w:tabs>
         <w:ind w:left="0" w:hanging="0"/>
       </w:pPr>
+      <w:rPr/>
     </w:lvl>
     <w:lvl w:ilvl="8">
       <w:start w:val="1"/>
@@ -13113,6 +15346,7 @@
         </w:tabs>
         <w:ind w:left="0" w:hanging="0"/>
       </w:pPr>
+      <w:rPr/>
     </w:lvl>
   </w:abstractNum>
   <w:abstractNum w:abstractNumId="3">
@@ -13128,6 +15362,7 @@
         </w:tabs>
         <w:ind w:left="0" w:hanging="0"/>
       </w:pPr>
+      <w:rPr/>
     </w:lvl>
     <w:lvl w:ilvl="1">
       <w:start w:val="1"/>
@@ -13141,6 +15376,7 @@
         </w:tabs>
         <w:ind w:left="0" w:hanging="0"/>
       </w:pPr>
+      <w:rPr/>
     </w:lvl>
     <w:lvl w:ilvl="2">
       <w:start w:val="1"/>
@@ -13154,6 +15390,7 @@
         </w:tabs>
         <w:ind w:left="0" w:hanging="0"/>
       </w:pPr>
+      <w:rPr/>
     </w:lvl>
     <w:lvl w:ilvl="3">
       <w:start w:val="1"/>
@@ -13167,6 +15404,7 @@
         </w:tabs>
         <w:ind w:left="0" w:hanging="0"/>
       </w:pPr>
+      <w:rPr/>
     </w:lvl>
     <w:lvl w:ilvl="4">
       <w:start w:val="1"/>
@@ -13180,6 +15418,7 @@
         </w:tabs>
         <w:ind w:left="0" w:hanging="0"/>
       </w:pPr>
+      <w:rPr/>
     </w:lvl>
     <w:lvl w:ilvl="5">
       <w:start w:val="1"/>
@@ -13193,6 +15432,7 @@
         </w:tabs>
         <w:ind w:left="0" w:hanging="0"/>
       </w:pPr>
+      <w:rPr/>
     </w:lvl>
     <w:lvl w:ilvl="6">
       <w:start w:val="1"/>
@@ -13206,6 +15446,7 @@
         </w:tabs>
         <w:ind w:left="0" w:hanging="0"/>
       </w:pPr>
+      <w:rPr/>
     </w:lvl>
     <w:lvl w:ilvl="7">
       <w:start w:val="1"/>
@@ -13219,6 +15460,7 @@
         </w:tabs>
         <w:ind w:left="0" w:hanging="0"/>
       </w:pPr>
+      <w:rPr/>
     </w:lvl>
     <w:lvl w:ilvl="8">
       <w:start w:val="1"/>
@@ -13232,6 +15474,7 @@
         </w:tabs>
         <w:ind w:left="0" w:hanging="0"/>
       </w:pPr>
+      <w:rPr/>
     </w:lvl>
   </w:abstractNum>
   <w:abstractNum w:abstractNumId="4">
@@ -13246,6 +15489,7 @@
         </w:tabs>
         <w:ind w:left="720" w:hanging="360"/>
       </w:pPr>
+      <w:rPr/>
     </w:lvl>
     <w:lvl w:ilvl="1">
       <w:start w:val="1"/>
@@ -13258,6 +15502,7 @@
         </w:tabs>
         <w:ind w:left="1080" w:hanging="360"/>
       </w:pPr>
+      <w:rPr/>
     </w:lvl>
     <w:lvl w:ilvl="2">
       <w:start w:val="1"/>
@@ -13270,6 +15515,7 @@
         </w:tabs>
         <w:ind w:left="1440" w:hanging="360"/>
       </w:pPr>
+      <w:rPr/>
     </w:lvl>
     <w:lvl w:ilvl="3">
       <w:start w:val="1"/>
@@ -13282,6 +15528,7 @@
         </w:tabs>
         <w:ind w:left="1800" w:hanging="360"/>
       </w:pPr>
+      <w:rPr/>
     </w:lvl>
     <w:lvl w:ilvl="4">
       <w:start w:val="1"/>
@@ -13294,6 +15541,7 @@
         </w:tabs>
         <w:ind w:left="2160" w:hanging="360"/>
       </w:pPr>
+      <w:rPr/>
     </w:lvl>
     <w:lvl w:ilvl="5">
       <w:start w:val="1"/>
@@ -13306,6 +15554,7 @@
         </w:tabs>
         <w:ind w:left="2520" w:hanging="360"/>
       </w:pPr>
+      <w:rPr/>
     </w:lvl>
     <w:lvl w:ilvl="6">
       <w:start w:val="1"/>
@@ -13318,6 +15567,7 @@
         </w:tabs>
         <w:ind w:left="2880" w:hanging="360"/>
       </w:pPr>
+      <w:rPr/>
     </w:lvl>
     <w:lvl w:ilvl="7">
       <w:start w:val="1"/>
@@ -13330,6 +15580,7 @@
         </w:tabs>
         <w:ind w:left="3240" w:hanging="360"/>
       </w:pPr>
+      <w:rPr/>
     </w:lvl>
     <w:lvl w:ilvl="8">
       <w:start w:val="1"/>
@@ -13342,6 +15593,7 @@
         </w:tabs>
         <w:ind w:left="3600" w:hanging="360"/>
       </w:pPr>
+      <w:rPr/>
     </w:lvl>
   </w:abstractNum>
   <w:abstractNum w:abstractNumId="5">
@@ -13356,6 +15608,7 @@
         </w:tabs>
         <w:ind w:left="720" w:hanging="360"/>
       </w:pPr>
+      <w:rPr/>
     </w:lvl>
     <w:lvl w:ilvl="1">
       <w:start w:val="1"/>
@@ -13368,6 +15621,7 @@
         </w:tabs>
         <w:ind w:left="1080" w:hanging="360"/>
       </w:pPr>
+      <w:rPr/>
     </w:lvl>
     <w:lvl w:ilvl="2">
       <w:start w:val="1"/>
@@ -13380,6 +15634,7 @@
         </w:tabs>
         <w:ind w:left="1440" w:hanging="360"/>
       </w:pPr>
+      <w:rPr/>
     </w:lvl>
     <w:lvl w:ilvl="3">
       <w:start w:val="1"/>
@@ -13392,6 +15647,7 @@
         </w:tabs>
         <w:ind w:left="1800" w:hanging="360"/>
       </w:pPr>
+      <w:rPr/>
     </w:lvl>
     <w:lvl w:ilvl="4">
       <w:start w:val="1"/>
@@ -13404,6 +15660,7 @@
         </w:tabs>
         <w:ind w:left="2160" w:hanging="360"/>
       </w:pPr>
+      <w:rPr/>
     </w:lvl>
     <w:lvl w:ilvl="5">
       <w:start w:val="1"/>
@@ -13416,6 +15673,7 @@
         </w:tabs>
         <w:ind w:left="2520" w:hanging="360"/>
       </w:pPr>
+      <w:rPr/>
     </w:lvl>
     <w:lvl w:ilvl="6">
       <w:start w:val="1"/>
@@ -13428,6 +15686,7 @@
         </w:tabs>
         <w:ind w:left="2880" w:hanging="360"/>
       </w:pPr>
+      <w:rPr/>
     </w:lvl>
     <w:lvl w:ilvl="7">
       <w:start w:val="1"/>
@@ -13440,6 +15699,7 @@
         </w:tabs>
         <w:ind w:left="3240" w:hanging="360"/>
       </w:pPr>
+      <w:rPr/>
     </w:lvl>
     <w:lvl w:ilvl="8">
       <w:start w:val="1"/>
@@ -13452,6 +15712,7 @@
         </w:tabs>
         <w:ind w:left="3600" w:hanging="360"/>
       </w:pPr>
+      <w:rPr/>
     </w:lvl>
   </w:abstractNum>
   <w:abstractNum w:abstractNumId="6">
@@ -13466,6 +15727,7 @@
         </w:tabs>
         <w:ind w:left="720" w:hanging="360"/>
       </w:pPr>
+      <w:rPr/>
     </w:lvl>
     <w:lvl w:ilvl="1">
       <w:start w:val="1"/>
@@ -13478,6 +15740,7 @@
         </w:tabs>
         <w:ind w:left="1080" w:hanging="360"/>
       </w:pPr>
+      <w:rPr/>
     </w:lvl>
     <w:lvl w:ilvl="2">
       <w:start w:val="1"/>
@@ -13490,6 +15753,7 @@
         </w:tabs>
         <w:ind w:left="1440" w:hanging="360"/>
       </w:pPr>
+      <w:rPr/>
     </w:lvl>
     <w:lvl w:ilvl="3">
       <w:start w:val="1"/>
@@ -13502,6 +15766,7 @@
         </w:tabs>
         <w:ind w:left="1800" w:hanging="360"/>
       </w:pPr>
+      <w:rPr/>
     </w:lvl>
     <w:lvl w:ilvl="4">
       <w:start w:val="1"/>
@@ -13514,6 +15779,7 @@
         </w:tabs>
         <w:ind w:left="2160" w:hanging="360"/>
       </w:pPr>
+      <w:rPr/>
     </w:lvl>
     <w:lvl w:ilvl="5">
       <w:start w:val="1"/>
@@ -13526,6 +15792,7 @@
         </w:tabs>
         <w:ind w:left="2520" w:hanging="360"/>
       </w:pPr>
+      <w:rPr/>
     </w:lvl>
     <w:lvl w:ilvl="6">
       <w:start w:val="1"/>
@@ -13538,6 +15805,7 @@
         </w:tabs>
         <w:ind w:left="2880" w:hanging="360"/>
       </w:pPr>
+      <w:rPr/>
     </w:lvl>
     <w:lvl w:ilvl="7">
       <w:start w:val="1"/>
@@ -13550,6 +15818,7 @@
         </w:tabs>
         <w:ind w:left="3240" w:hanging="360"/>
       </w:pPr>
+      <w:rPr/>
     </w:lvl>
     <w:lvl w:ilvl="8">
       <w:start w:val="1"/>
@@ -13562,6 +15831,7 @@
         </w:tabs>
         <w:ind w:left="3600" w:hanging="360"/>
       </w:pPr>
+      <w:rPr/>
     </w:lvl>
   </w:abstractNum>
   <w:abstractNum w:abstractNumId="7">
@@ -13576,6 +15846,7 @@
         </w:tabs>
         <w:ind w:left="720" w:hanging="360"/>
       </w:pPr>
+      <w:rPr/>
     </w:lvl>
     <w:lvl w:ilvl="1">
       <w:start w:val="1"/>
@@ -13588,6 +15859,7 @@
         </w:tabs>
         <w:ind w:left="1080" w:hanging="360"/>
       </w:pPr>
+      <w:rPr/>
     </w:lvl>
     <w:lvl w:ilvl="2">
       <w:start w:val="1"/>
@@ -13600,6 +15872,7 @@
         </w:tabs>
         <w:ind w:left="1440" w:hanging="360"/>
       </w:pPr>
+      <w:rPr/>
     </w:lvl>
     <w:lvl w:ilvl="3">
       <w:start w:val="1"/>
@@ -13612,6 +15885,7 @@
         </w:tabs>
         <w:ind w:left="1800" w:hanging="360"/>
       </w:pPr>
+      <w:rPr/>
     </w:lvl>
     <w:lvl w:ilvl="4">
       <w:start w:val="1"/>
@@ -13624,6 +15898,7 @@
         </w:tabs>
         <w:ind w:left="2160" w:hanging="360"/>
       </w:pPr>
+      <w:rPr/>
     </w:lvl>
     <w:lvl w:ilvl="5">
       <w:start w:val="1"/>
@@ -13636,6 +15911,7 @@
         </w:tabs>
         <w:ind w:left="2520" w:hanging="360"/>
       </w:pPr>
+      <w:rPr/>
     </w:lvl>
     <w:lvl w:ilvl="6">
       <w:start w:val="1"/>
@@ -13648,6 +15924,7 @@
         </w:tabs>
         <w:ind w:left="2880" w:hanging="360"/>
       </w:pPr>
+      <w:rPr/>
     </w:lvl>
     <w:lvl w:ilvl="7">
       <w:start w:val="1"/>
@@ -13660,6 +15937,7 @@
         </w:tabs>
         <w:ind w:left="3240" w:hanging="360"/>
       </w:pPr>
+      <w:rPr/>
     </w:lvl>
     <w:lvl w:ilvl="8">
       <w:start w:val="1"/>
@@ -13672,6 +15950,7 @@
         </w:tabs>
         <w:ind w:left="3600" w:hanging="360"/>
       </w:pPr>
+      <w:rPr/>
     </w:lvl>
   </w:abstractNum>
   <w:abstractNum w:abstractNumId="8">
@@ -13686,6 +15965,7 @@
         </w:tabs>
         <w:ind w:left="720" w:hanging="360"/>
       </w:pPr>
+      <w:rPr/>
     </w:lvl>
     <w:lvl w:ilvl="1">
       <w:start w:val="1"/>
@@ -13698,6 +15978,7 @@
         </w:tabs>
         <w:ind w:left="1080" w:hanging="360"/>
       </w:pPr>
+      <w:rPr/>
     </w:lvl>
     <w:lvl w:ilvl="2">
       <w:start w:val="1"/>
@@ -13710,6 +15991,7 @@
         </w:tabs>
         <w:ind w:left="1440" w:hanging="360"/>
       </w:pPr>
+      <w:rPr/>
     </w:lvl>
     <w:lvl w:ilvl="3">
       <w:start w:val="1"/>
@@ -13722,6 +16004,7 @@
         </w:tabs>
         <w:ind w:left="1800" w:hanging="360"/>
       </w:pPr>
+      <w:rPr/>
     </w:lvl>
     <w:lvl w:ilvl="4">
       <w:start w:val="1"/>
@@ -13734,6 +16017,7 @@
         </w:tabs>
         <w:ind w:left="2160" w:hanging="360"/>
       </w:pPr>
+      <w:rPr/>
     </w:lvl>
     <w:lvl w:ilvl="5">
       <w:start w:val="1"/>
@@ -13746,6 +16030,7 @@
         </w:tabs>
         <w:ind w:left="2520" w:hanging="360"/>
       </w:pPr>
+      <w:rPr/>
     </w:lvl>
     <w:lvl w:ilvl="6">
       <w:start w:val="1"/>
@@ -13758,6 +16043,7 @@
         </w:tabs>
         <w:ind w:left="2880" w:hanging="360"/>
       </w:pPr>
+      <w:rPr/>
     </w:lvl>
     <w:lvl w:ilvl="7">
       <w:start w:val="1"/>
@@ -13770,6 +16056,7 @@
         </w:tabs>
         <w:ind w:left="3240" w:hanging="360"/>
       </w:pPr>
+      <w:rPr/>
     </w:lvl>
     <w:lvl w:ilvl="8">
       <w:start w:val="1"/>
@@ -13782,6 +16069,7 @@
         </w:tabs>
         <w:ind w:left="3600" w:hanging="360"/>
       </w:pPr>
+      <w:rPr/>
     </w:lvl>
   </w:abstractNum>
   <w:abstractNum w:abstractNumId="9">
@@ -13796,6 +16084,7 @@
         </w:tabs>
         <w:ind w:left="720" w:hanging="360"/>
       </w:pPr>
+      <w:rPr/>
     </w:lvl>
     <w:lvl w:ilvl="1">
       <w:start w:val="1"/>
@@ -13808,6 +16097,7 @@
         </w:tabs>
         <w:ind w:left="1440" w:hanging="360"/>
       </w:pPr>
+      <w:rPr/>
     </w:lvl>
     <w:lvl w:ilvl="2">
       <w:start w:val="1"/>
@@ -13820,6 +16110,7 @@
         </w:tabs>
         <w:ind w:left="2160" w:hanging="180"/>
       </w:pPr>
+      <w:rPr/>
     </w:lvl>
     <w:lvl w:ilvl="3">
       <w:start w:val="1"/>
@@ -13832,6 +16123,7 @@
         </w:tabs>
         <w:ind w:left="2880" w:hanging="360"/>
       </w:pPr>
+      <w:rPr/>
     </w:lvl>
     <w:lvl w:ilvl="4">
       <w:start w:val="1"/>
@@ -13844,6 +16136,7 @@
         </w:tabs>
         <w:ind w:left="3600" w:hanging="360"/>
       </w:pPr>
+      <w:rPr/>
     </w:lvl>
     <w:lvl w:ilvl="5">
       <w:start w:val="1"/>
@@ -13856,6 +16149,7 @@
         </w:tabs>
         <w:ind w:left="4320" w:hanging="180"/>
       </w:pPr>
+      <w:rPr/>
     </w:lvl>
     <w:lvl w:ilvl="6">
       <w:start w:val="1"/>
@@ -13868,6 +16162,7 @@
         </w:tabs>
         <w:ind w:left="5040" w:hanging="360"/>
       </w:pPr>
+      <w:rPr/>
     </w:lvl>
     <w:lvl w:ilvl="7">
       <w:start w:val="1"/>
@@ -13880,6 +16175,7 @@
         </w:tabs>
         <w:ind w:left="5760" w:hanging="360"/>
       </w:pPr>
+      <w:rPr/>
     </w:lvl>
     <w:lvl w:ilvl="8">
       <w:start w:val="1"/>
@@ -13892,6 +16188,7 @@
         </w:tabs>
         <w:ind w:left="6480" w:hanging="180"/>
       </w:pPr>
+      <w:rPr/>
     </w:lvl>
   </w:abstractNum>
   <w:abstractNum w:abstractNumId="10">
@@ -14011,6 +16308,125 @@
         <w:ind w:left="3600" w:hanging="360"/>
       </w:pPr>
       <w:rPr/>
+    </w:lvl>
+  </w:abstractNum>
+  <w:abstractNum w:abstractNumId="11">
+    <w:lvl w:ilvl="0">
+      <w:start w:val="1"/>
+      <w:numFmt w:val="none"/>
+      <w:suff w:val="nothing"/>
+      <w:lvlText w:val=""/>
+      <w:lvlJc w:val="left"/>
+      <w:pPr>
+        <w:tabs>
+          <w:tab w:val="num" w:pos="0"/>
+        </w:tabs>
+        <w:ind w:left="0" w:hanging="0"/>
+      </w:pPr>
+    </w:lvl>
+    <w:lvl w:ilvl="1">
+      <w:start w:val="1"/>
+      <w:numFmt w:val="none"/>
+      <w:suff w:val="nothing"/>
+      <w:lvlText w:val=""/>
+      <w:lvlJc w:val="left"/>
+      <w:pPr>
+        <w:tabs>
+          <w:tab w:val="num" w:pos="0"/>
+        </w:tabs>
+        <w:ind w:left="0" w:hanging="0"/>
+      </w:pPr>
+    </w:lvl>
+    <w:lvl w:ilvl="2">
+      <w:start w:val="1"/>
+      <w:numFmt w:val="none"/>
+      <w:suff w:val="nothing"/>
+      <w:lvlText w:val=""/>
+      <w:lvlJc w:val="left"/>
+      <w:pPr>
+        <w:tabs>
+          <w:tab w:val="num" w:pos="0"/>
+        </w:tabs>
+        <w:ind w:left="0" w:hanging="0"/>
+      </w:pPr>
+    </w:lvl>
+    <w:lvl w:ilvl="3">
+      <w:start w:val="1"/>
+      <w:numFmt w:val="none"/>
+      <w:suff w:val="nothing"/>
+      <w:lvlText w:val=""/>
+      <w:lvlJc w:val="left"/>
+      <w:pPr>
+        <w:tabs>
+          <w:tab w:val="num" w:pos="0"/>
+        </w:tabs>
+        <w:ind w:left="0" w:hanging="0"/>
+      </w:pPr>
+    </w:lvl>
+    <w:lvl w:ilvl="4">
+      <w:start w:val="1"/>
+      <w:numFmt w:val="none"/>
+      <w:suff w:val="nothing"/>
+      <w:lvlText w:val=""/>
+      <w:lvlJc w:val="left"/>
+      <w:pPr>
+        <w:tabs>
+          <w:tab w:val="num" w:pos="0"/>
+        </w:tabs>
+        <w:ind w:left="0" w:hanging="0"/>
+      </w:pPr>
+    </w:lvl>
+    <w:lvl w:ilvl="5">
+      <w:start w:val="1"/>
+      <w:numFmt w:val="none"/>
+      <w:suff w:val="nothing"/>
+      <w:lvlText w:val=""/>
+      <w:lvlJc w:val="left"/>
+      <w:pPr>
+        <w:tabs>
+          <w:tab w:val="num" w:pos="0"/>
+        </w:tabs>
+        <w:ind w:left="0" w:hanging="0"/>
+      </w:pPr>
+    </w:lvl>
+    <w:lvl w:ilvl="6">
+      <w:start w:val="1"/>
+      <w:numFmt w:val="none"/>
+      <w:suff w:val="nothing"/>
+      <w:lvlText w:val=""/>
+      <w:lvlJc w:val="left"/>
+      <w:pPr>
+        <w:tabs>
+          <w:tab w:val="num" w:pos="0"/>
+        </w:tabs>
+        <w:ind w:left="0" w:hanging="0"/>
+      </w:pPr>
+    </w:lvl>
+    <w:lvl w:ilvl="7">
+      <w:start w:val="1"/>
+      <w:numFmt w:val="none"/>
+      <w:suff w:val="nothing"/>
+      <w:lvlText w:val=""/>
+      <w:lvlJc w:val="left"/>
+      <w:pPr>
+        <w:tabs>
+          <w:tab w:val="num" w:pos="0"/>
+        </w:tabs>
+        <w:ind w:left="0" w:hanging="0"/>
+      </w:pPr>
+    </w:lvl>
+    <w:lvl w:ilvl="8">
+      <w:start w:val="1"/>
+      <w:numFmt w:val="none"/>
+      <w:suff w:val="nothing"/>
+      <w:lvlText w:val=""/>
+      <w:lvlJc w:val="left"/>
+      <w:pPr>
+        <w:tabs>
+          <w:tab w:val="num" w:pos="0"/>
+        </w:tabs>
+        <w:ind w:left="0" w:hanging="0"/>
+      </w:pPr>
     </w:lvl>
   </w:abstractNum>
   <w:num w:numId="1">
@@ -14042,6 +16458,9 @@
   </w:num>
   <w:num w:numId="10">
     <w:abstractNumId w:val="10"/>
+  </w:num>
+  <w:num w:numId="11">
+    <w:abstractNumId w:val="11"/>
   </w:num>
 </w:numbering>
 </file>
@@ -14600,7 +17019,7 @@
     <w:name w:val="Body Text"/>
     <w:basedOn w:val="Normal"/>
     <w:pPr>
-      <w:spacing w:lineRule="auto" w:line="276" w:before="0" w:after="140"/>
+      <w:spacing w:lineRule="auto" w:line="240" w:before="0" w:after="0"/>
     </w:pPr>
     <w:rPr/>
   </w:style>
@@ -14688,7 +17107,7 @@
       <w:jc w:val="left"/>
     </w:pPr>
     <w:rPr>
-      <w:rFonts w:cs="Mangal" w:ascii="Liberation Serif" w:hAnsi="Liberation Serif" w:eastAsia="Noto Serif CJK SC"/>
+      <w:rFonts w:ascii="Liberation Serif" w:hAnsi="Liberation Serif" w:eastAsia="Noto Serif CJK SC" w:cs="Mangal"/>
       <w:color w:val="auto"/>
       <w:kern w:val="2"/>
       <w:sz w:val="24"/>
@@ -14725,7 +17144,6 @@
     <w:semiHidden/>
     <w:unhideWhenUsed/>
     <w:tblPr>
-      <w:tblInd w:w="0" w:type="dxa"/>
       <w:tblCellMar>
         <w:top w:w="0" w:type="dxa"/>
         <w:left w:w="108" w:type="dxa"/>

</xml_diff>